<commit_message>
commit relacionado al issue #17
</commit_message>
<xml_diff>
--- a/Documentacion/P2P-Informe Tecnico.docx
+++ b/Documentacion/P2P-Informe Tecnico.docx
@@ -1503,21 +1503,50 @@
     </w:p>
     <w:p>
       <w:pPr>
-        <w:pStyle w:val="Heading5"/>
+        <w:pStyle w:val="ListParagraph"/>
+        <w:numPr>
+          <w:ilvl w:val="0"/>
+          <w:numId w:val="9"/>
+        </w:numPr>
+        <w:spacing w:before="240" w:after="240"/>
+        <w:rPr>
+          <w:rFonts w:ascii="Times New Roman" w:eastAsia="Times New Roman" w:hAnsi="Times New Roman" w:cs="Times New Roman"/>
+          <w:lang w:val="es-ES"/>
+        </w:rPr>
+      </w:pPr>
+      <w:r>
         <w:rPr>
           <w:rFonts w:ascii="Times New Roman" w:eastAsia="Times New Roman" w:hAnsi="Times New Roman" w:cs="Times New Roman"/>
           <w:b/>
           <w:bCs/>
-          <w:color w:val="auto"/>
-        </w:rPr>
-      </w:pPr>
-      <w:r>
+        </w:rPr>
+        <w:t>Manejo de concurrencia en PServidor:</w:t>
+      </w:r>
+      <w:r>
+        <w:rPr>
+          <w:rFonts w:ascii="Times New Roman" w:eastAsia="Times New Roman" w:hAnsi="Times New Roman" w:cs="Times New Roman"/>
+        </w:rPr>
+        <w:br/>
+        <w:t>El PServidor está diseñado para atender múltiples solicitudes de manera simultánea, garantizando la concurrencia en el acceso a los microservicios. Esto implica que varios peers pueden consultar índices, realizar operaciones de localización o invocar los servicios de carga y descarga de forma paralela sin bloquear el funcionamiento del servidor. Para lograrlo, cada microservicio utiliza mecanismos de programación concurrente propios del middleware seleccionado: hilos y procesos ligeros en entornos síncronos, o bien programación asíncrona y event-driven en entornos basados en REST y gRPC. De esta forma, se asegura la escalabilidad del sistema y la eficiencia en escenarios donde varios nodos interactúan al mismo tiempo con un mismo peer, lo cual refleja el comportamiento esperado en sistemas distribuidos reales.</w:t>
+      </w:r>
+    </w:p>
+    <w:p>
+      <w:pPr>
+        <w:pStyle w:val="Heading5"/>
         <w:rPr>
           <w:rFonts w:ascii="Times New Roman" w:eastAsia="Times New Roman" w:hAnsi="Times New Roman" w:cs="Times New Roman"/>
           <w:b/>
           <w:bCs/>
           <w:color w:val="auto"/>
         </w:rPr>
+      </w:pPr>
+      <w:r>
+        <w:rPr>
+          <w:rFonts w:ascii="Times New Roman" w:eastAsia="Times New Roman" w:hAnsi="Times New Roman" w:cs="Times New Roman"/>
+          <w:b/>
+          <w:bCs/>
+          <w:color w:val="auto"/>
+        </w:rPr>
         <w:t>3. Módulo PCliente</w:t>
       </w:r>
     </w:p>
@@ -1532,6 +1561,7 @@
         <w:rPr>
           <w:rFonts w:ascii="Times New Roman" w:eastAsia="Times New Roman" w:hAnsi="Times New Roman" w:cs="Times New Roman"/>
         </w:rPr>
+        <w:lastRenderedPageBreak/>
         <w:t>El PCliente es el componente que habilita a cada peer para interactuar con la red y consumir los servicios expuestos por otros peers. Sus principales responsabilidades son:</w:t>
       </w:r>
     </w:p>
@@ -1624,7 +1654,6 @@
           <w:bCs/>
           <w:color w:val="auto"/>
         </w:rPr>
-        <w:lastRenderedPageBreak/>
         <w:t xml:space="preserve">4. </w:t>
       </w:r>
       <w:r>
@@ -1638,6 +1667,153 @@
       </w:r>
     </w:p>
     <w:p/>
+    <w:p>
+      <w:pPr>
+        <w:rPr>
+          <w:rFonts w:ascii="Times New Roman" w:hAnsi="Times New Roman" w:cs="Times New Roman"/>
+        </w:rPr>
+      </w:pPr>
+      <w:r>
+        <w:rPr>
+          <w:rFonts w:ascii="Times New Roman" w:hAnsi="Times New Roman" w:cs="Times New Roman"/>
+        </w:rPr>
+        <w:t>El funcionamiento del sistema sigue un flujo definido:</w:t>
+      </w:r>
+    </w:p>
+    <w:p>
+      <w:pPr>
+        <w:pStyle w:val="ListParagraph"/>
+        <w:numPr>
+          <w:ilvl w:val="0"/>
+          <w:numId w:val="16"/>
+        </w:numPr>
+        <w:rPr>
+          <w:rFonts w:ascii="Times New Roman" w:hAnsi="Times New Roman" w:cs="Times New Roman"/>
+        </w:rPr>
+      </w:pPr>
+      <w:r>
+        <w:rPr>
+          <w:rFonts w:ascii="Times New Roman" w:hAnsi="Times New Roman" w:cs="Times New Roman"/>
+        </w:rPr>
+        <w:t>Bootstrap: al iniciar, el peer lee su archivo de configuración y se conecta a su peer amigo titular mediante el servicio de localización. Si este no responde, se conecta al suplente.</w:t>
+      </w:r>
+    </w:p>
+    <w:p>
+      <w:pPr>
+        <w:pStyle w:val="ListParagraph"/>
+        <w:numPr>
+          <w:ilvl w:val="0"/>
+          <w:numId w:val="16"/>
+        </w:numPr>
+        <w:rPr>
+          <w:rFonts w:ascii="Times New Roman" w:hAnsi="Times New Roman" w:cs="Times New Roman"/>
+        </w:rPr>
+      </w:pPr>
+      <w:r>
+        <w:rPr>
+          <w:rFonts w:ascii="Times New Roman" w:hAnsi="Times New Roman" w:cs="Times New Roman"/>
+        </w:rPr>
+        <w:t>Registro: el peer informa al servidor de directorio (peer amigo) sus datos de conexión y el índice de archivos compartidos.</w:t>
+      </w:r>
+    </w:p>
+    <w:p>
+      <w:pPr>
+        <w:pStyle w:val="ListParagraph"/>
+        <w:numPr>
+          <w:ilvl w:val="0"/>
+          <w:numId w:val="16"/>
+        </w:numPr>
+        <w:rPr>
+          <w:rFonts w:ascii="Times New Roman" w:hAnsi="Times New Roman" w:cs="Times New Roman"/>
+        </w:rPr>
+      </w:pPr>
+      <w:r>
+        <w:rPr>
+          <w:rFonts w:ascii="Times New Roman" w:hAnsi="Times New Roman" w:cs="Times New Roman"/>
+        </w:rPr>
+        <w:t>Consulta: cuando un peer necesita un recurso, utiliza su módulo PCliente para enviar una petición REST al peer amigo, solicitando información sobre la ubicación del archivo.</w:t>
+      </w:r>
+    </w:p>
+    <w:p>
+      <w:pPr>
+        <w:pStyle w:val="ListParagraph"/>
+        <w:numPr>
+          <w:ilvl w:val="0"/>
+          <w:numId w:val="16"/>
+        </w:numPr>
+        <w:rPr>
+          <w:rFonts w:ascii="Times New Roman" w:hAnsi="Times New Roman" w:cs="Times New Roman"/>
+        </w:rPr>
+      </w:pPr>
+      <w:r>
+        <w:rPr>
+          <w:rFonts w:ascii="Times New Roman" w:hAnsi="Times New Roman" w:cs="Times New Roman"/>
+        </w:rPr>
+        <w:t>Resolución: el peer amigo responde con el índice propio o con referencias hacia otros peers que disponen del recurso solicitado.</w:t>
+      </w:r>
+    </w:p>
+    <w:p>
+      <w:pPr>
+        <w:pStyle w:val="ListParagraph"/>
+        <w:numPr>
+          <w:ilvl w:val="0"/>
+          <w:numId w:val="16"/>
+        </w:numPr>
+        <w:rPr>
+          <w:rFonts w:ascii="Times New Roman" w:hAnsi="Times New Roman" w:cs="Times New Roman"/>
+        </w:rPr>
+      </w:pPr>
+      <w:r>
+        <w:rPr>
+          <w:rFonts w:ascii="Times New Roman" w:hAnsi="Times New Roman" w:cs="Times New Roman"/>
+        </w:rPr>
+        <w:t>Descarga simulada: el PCliente del peer solicitante establece comunicación gRPC directa con el peer que tiene el archivo y ejecuta el servicio de Descarga DUMMY. Este responde con datos simulados que validan la correcta invocación.</w:t>
+      </w:r>
+    </w:p>
+    <w:p>
+      <w:pPr>
+        <w:pStyle w:val="ListParagraph"/>
+        <w:numPr>
+          <w:ilvl w:val="0"/>
+          <w:numId w:val="16"/>
+        </w:numPr>
+        <w:rPr>
+          <w:rFonts w:ascii="Times New Roman" w:hAnsi="Times New Roman" w:cs="Times New Roman"/>
+        </w:rPr>
+      </w:pPr>
+      <w:r>
+        <w:rPr>
+          <w:rFonts w:ascii="Times New Roman" w:hAnsi="Times New Roman" w:cs="Times New Roman"/>
+        </w:rPr>
+        <w:t>Carga simulada: de manera similar, el peer solicitante puede enviar datos ficticios hacia otro peer mediante el servicio de Carga DUMMY para validar la operación de subida.</w:t>
+      </w:r>
+    </w:p>
+    <w:p>
+      <w:pPr>
+        <w:pStyle w:val="ListParagraph"/>
+        <w:numPr>
+          <w:ilvl w:val="0"/>
+          <w:numId w:val="16"/>
+        </w:numPr>
+        <w:rPr>
+          <w:rFonts w:ascii="Times New Roman" w:hAnsi="Times New Roman" w:cs="Times New Roman"/>
+        </w:rPr>
+      </w:pPr>
+      <w:r>
+        <w:rPr>
+          <w:rFonts w:ascii="Times New Roman" w:hAnsi="Times New Roman" w:cs="Times New Roman"/>
+        </w:rPr>
+        <w:t>Concurrencia: todos los microservicios del PServidor permiten recibir múltiples solicitudes de manera simultánea, garantizando la interacción entre varios peers en paralelo.</w:t>
+      </w:r>
+    </w:p>
+    <w:p>
+      <w:pPr>
+        <w:pStyle w:val="ListParagraph"/>
+        <w:rPr>
+          <w:rFonts w:ascii="Times New Roman" w:hAnsi="Times New Roman" w:cs="Times New Roman"/>
+        </w:rPr>
+      </w:pPr>
+    </w:p>
     <w:p>
       <w:pPr>
         <w:pStyle w:val="Heading5"/>
@@ -2731,6 +2907,92 @@
     </w:lvl>
   </w:abstractNum>
   <w:abstractNum w:abstractNumId="11" w15:restartNumberingAfterBreak="0">
+    <w:nsid w:val="51E8091B"/>
+    <w:multiLevelType w:val="hybridMultilevel"/>
+    <w:tmpl w:val="1CBCC046"/>
+    <w:lvl w:ilvl="0" w:tplc="240A000F">
+      <w:start w:val="1"/>
+      <w:numFmt w:val="decimal"/>
+      <w:lvlText w:val="%1."/>
+      <w:lvlJc w:val="left"/>
+      <w:pPr>
+        <w:ind w:left="720" w:hanging="360"/>
+      </w:pPr>
+    </w:lvl>
+    <w:lvl w:ilvl="1" w:tplc="240A0019" w:tentative="1">
+      <w:start w:val="1"/>
+      <w:numFmt w:val="lowerLetter"/>
+      <w:lvlText w:val="%2."/>
+      <w:lvlJc w:val="left"/>
+      <w:pPr>
+        <w:ind w:left="1440" w:hanging="360"/>
+      </w:pPr>
+    </w:lvl>
+    <w:lvl w:ilvl="2" w:tplc="240A001B" w:tentative="1">
+      <w:start w:val="1"/>
+      <w:numFmt w:val="lowerRoman"/>
+      <w:lvlText w:val="%3."/>
+      <w:lvlJc w:val="right"/>
+      <w:pPr>
+        <w:ind w:left="2160" w:hanging="180"/>
+      </w:pPr>
+    </w:lvl>
+    <w:lvl w:ilvl="3" w:tplc="240A000F" w:tentative="1">
+      <w:start w:val="1"/>
+      <w:numFmt w:val="decimal"/>
+      <w:lvlText w:val="%4."/>
+      <w:lvlJc w:val="left"/>
+      <w:pPr>
+        <w:ind w:left="2880" w:hanging="360"/>
+      </w:pPr>
+    </w:lvl>
+    <w:lvl w:ilvl="4" w:tplc="240A0019" w:tentative="1">
+      <w:start w:val="1"/>
+      <w:numFmt w:val="lowerLetter"/>
+      <w:lvlText w:val="%5."/>
+      <w:lvlJc w:val="left"/>
+      <w:pPr>
+        <w:ind w:left="3600" w:hanging="360"/>
+      </w:pPr>
+    </w:lvl>
+    <w:lvl w:ilvl="5" w:tplc="240A001B" w:tentative="1">
+      <w:start w:val="1"/>
+      <w:numFmt w:val="lowerRoman"/>
+      <w:lvlText w:val="%6."/>
+      <w:lvlJc w:val="right"/>
+      <w:pPr>
+        <w:ind w:left="4320" w:hanging="180"/>
+      </w:pPr>
+    </w:lvl>
+    <w:lvl w:ilvl="6" w:tplc="240A000F" w:tentative="1">
+      <w:start w:val="1"/>
+      <w:numFmt w:val="decimal"/>
+      <w:lvlText w:val="%7."/>
+      <w:lvlJc w:val="left"/>
+      <w:pPr>
+        <w:ind w:left="5040" w:hanging="360"/>
+      </w:pPr>
+    </w:lvl>
+    <w:lvl w:ilvl="7" w:tplc="240A0019" w:tentative="1">
+      <w:start w:val="1"/>
+      <w:numFmt w:val="lowerLetter"/>
+      <w:lvlText w:val="%8."/>
+      <w:lvlJc w:val="left"/>
+      <w:pPr>
+        <w:ind w:left="5760" w:hanging="360"/>
+      </w:pPr>
+    </w:lvl>
+    <w:lvl w:ilvl="8" w:tplc="240A001B" w:tentative="1">
+      <w:start w:val="1"/>
+      <w:numFmt w:val="lowerRoman"/>
+      <w:lvlText w:val="%9."/>
+      <w:lvlJc w:val="right"/>
+      <w:pPr>
+        <w:ind w:left="6480" w:hanging="180"/>
+      </w:pPr>
+    </w:lvl>
+  </w:abstractNum>
+  <w:abstractNum w:abstractNumId="12" w15:restartNumberingAfterBreak="0">
     <w:nsid w:val="52206D45"/>
     <w:multiLevelType w:val="hybridMultilevel"/>
     <w:tmpl w:val="8A6CC94A"/>
@@ -2816,7 +3078,7 @@
       </w:pPr>
     </w:lvl>
   </w:abstractNum>
-  <w:abstractNum w:abstractNumId="12" w15:restartNumberingAfterBreak="0">
+  <w:abstractNum w:abstractNumId="13" w15:restartNumberingAfterBreak="0">
     <w:nsid w:val="562A6088"/>
     <w:multiLevelType w:val="hybridMultilevel"/>
     <w:tmpl w:val="B34298A6"/>
@@ -2902,7 +3164,7 @@
       </w:pPr>
     </w:lvl>
   </w:abstractNum>
-  <w:abstractNum w:abstractNumId="13" w15:restartNumberingAfterBreak="0">
+  <w:abstractNum w:abstractNumId="14" w15:restartNumberingAfterBreak="0">
     <w:nsid w:val="5BB0FE12"/>
     <w:multiLevelType w:val="hybridMultilevel"/>
     <w:tmpl w:val="38F6BA26"/>
@@ -3015,7 +3277,7 @@
       </w:rPr>
     </w:lvl>
   </w:abstractNum>
-  <w:abstractNum w:abstractNumId="14" w15:restartNumberingAfterBreak="0">
+  <w:abstractNum w:abstractNumId="15" w15:restartNumberingAfterBreak="0">
     <w:nsid w:val="5D423214"/>
     <w:multiLevelType w:val="hybridMultilevel"/>
     <w:tmpl w:val="83FE14F8"/>
@@ -3117,7 +3379,7 @@
     <w:abstractNumId w:val="4"/>
   </w:num>
   <w:num w:numId="6" w16cid:durableId="678119369">
-    <w:abstractNumId w:val="13"/>
+    <w:abstractNumId w:val="14"/>
   </w:num>
   <w:num w:numId="7" w16cid:durableId="844249318">
     <w:abstractNumId w:val="2"/>
@@ -3132,7 +3394,7 @@
     <w:abstractNumId w:val="0"/>
   </w:num>
   <w:num w:numId="11" w16cid:durableId="73404882">
-    <w:abstractNumId w:val="12"/>
+    <w:abstractNumId w:val="13"/>
   </w:num>
   <w:num w:numId="12" w16cid:durableId="721364802">
     <w:abstractNumId w:val="10"/>
@@ -3141,9 +3403,12 @@
     <w:abstractNumId w:val="6"/>
   </w:num>
   <w:num w:numId="14" w16cid:durableId="1424951893">
-    <w:abstractNumId w:val="14"/>
+    <w:abstractNumId w:val="15"/>
   </w:num>
   <w:num w:numId="15" w16cid:durableId="1381633156">
+    <w:abstractNumId w:val="12"/>
+  </w:num>
+  <w:num w:numId="16" w16cid:durableId="1281179723">
     <w:abstractNumId w:val="11"/>
   </w:num>
 </w:numbering>
@@ -3657,7 +3922,6 @@
   <w:style w:type="character" w:default="1" w:styleId="DefaultParagraphFont">
     <w:name w:val="Default Paragraph Font"/>
     <w:uiPriority w:val="1"/>
-    <w:semiHidden/>
     <w:unhideWhenUsed/>
   </w:style>
   <w:style w:type="table" w:default="1" w:styleId="TableNormal">

</xml_diff>

<commit_message>
commit relacionado al issue #19
</commit_message>
<xml_diff>
--- a/Documentacion/P2P-Informe Tecnico.docx
+++ b/Documentacion/P2P-Informe Tecnico.docx
@@ -1893,21 +1893,7 @@
         <w:rPr>
           <w:rFonts w:ascii="Times New Roman" w:eastAsia="Times New Roman" w:hAnsi="Times New Roman" w:cs="Times New Roman"/>
         </w:rPr>
-        <w:t xml:space="preserve"> – DUMMY </w:t>
-      </w:r>
-      <w:proofErr w:type="spellStart"/>
-      <w:r>
-        <w:rPr>
-          <w:rFonts w:ascii="Times New Roman" w:eastAsia="Times New Roman" w:hAnsi="Times New Roman" w:cs="Times New Roman"/>
-        </w:rPr>
-        <w:t>Download</w:t>
-      </w:r>
-      <w:proofErr w:type="spellEnd"/>
-      <w:r>
-        <w:rPr>
-          <w:rFonts w:ascii="Times New Roman" w:eastAsia="Times New Roman" w:hAnsi="Times New Roman" w:cs="Times New Roman"/>
-        </w:rPr>
-        <w:t>):</w:t>
+        <w:t xml:space="preserve"> – DUMMY Download):</w:t>
       </w:r>
       <w:r>
         <w:br/>
@@ -1949,21 +1935,7 @@
         <w:rPr>
           <w:rFonts w:ascii="Times New Roman" w:eastAsia="Times New Roman" w:hAnsi="Times New Roman" w:cs="Times New Roman"/>
         </w:rPr>
-        <w:t xml:space="preserve"> – DUMMY </w:t>
-      </w:r>
-      <w:proofErr w:type="spellStart"/>
-      <w:r>
-        <w:rPr>
-          <w:rFonts w:ascii="Times New Roman" w:eastAsia="Times New Roman" w:hAnsi="Times New Roman" w:cs="Times New Roman"/>
-        </w:rPr>
-        <w:t>Upload</w:t>
-      </w:r>
-      <w:proofErr w:type="spellEnd"/>
-      <w:r>
-        <w:rPr>
-          <w:rFonts w:ascii="Times New Roman" w:eastAsia="Times New Roman" w:hAnsi="Times New Roman" w:cs="Times New Roman"/>
-        </w:rPr>
-        <w:t>):</w:t>
+        <w:t xml:space="preserve"> – DUMMY Upload):</w:t>
       </w:r>
       <w:r>
         <w:br/>
@@ -2468,7 +2440,275 @@
         <w:t>4.2 Diagramas</w:t>
       </w:r>
     </w:p>
-    <w:p/>
+    <w:p>
+      <w:pPr>
+        <w:rPr>
+          <w:rFonts w:ascii="Times New Roman" w:hAnsi="Times New Roman" w:cs="Times New Roman"/>
+        </w:rPr>
+      </w:pPr>
+    </w:p>
+    <w:p>
+      <w:pPr>
+        <w:pStyle w:val="ListParagraph"/>
+        <w:numPr>
+          <w:ilvl w:val="0"/>
+          <w:numId w:val="31"/>
+        </w:numPr>
+        <w:rPr>
+          <w:rFonts w:ascii="Times New Roman" w:hAnsi="Times New Roman" w:cs="Times New Roman"/>
+        </w:rPr>
+      </w:pPr>
+      <w:r>
+        <w:rPr>
+          <w:rFonts w:ascii="Times New Roman" w:hAnsi="Times New Roman" w:cs="Times New Roman"/>
+        </w:rPr>
+        <w:t>Diagrama de arquitectura de alto nivel</w:t>
+      </w:r>
+    </w:p>
+    <w:p>
+      <w:pPr>
+        <w:rPr>
+          <w:rFonts w:ascii="Times New Roman" w:hAnsi="Times New Roman" w:cs="Times New Roman"/>
+        </w:rPr>
+      </w:pPr>
+      <w:r>
+        <w:rPr>
+          <w:rFonts w:ascii="Times New Roman" w:hAnsi="Times New Roman" w:cs="Times New Roman"/>
+          <w:noProof/>
+        </w:rPr>
+        <w:lastRenderedPageBreak/>
+        <w:drawing>
+          <wp:inline distT="0" distB="0" distL="0" distR="0" wp14:anchorId="65EC4BE5" wp14:editId="7004D07D">
+            <wp:extent cx="5387538" cy="3162300"/>
+            <wp:effectExtent l="0" t="0" r="3810" b="0"/>
+            <wp:docPr id="716428605" name="Picture 1" descr="A diagram of a computer&#10;&#10;AI-generated content may be incorrect."/>
+            <wp:cNvGraphicFramePr>
+              <a:graphicFrameLocks xmlns:a="http://schemas.openxmlformats.org/drawingml/2006/main" noChangeAspect="1"/>
+            </wp:cNvGraphicFramePr>
+            <a:graphic xmlns:a="http://schemas.openxmlformats.org/drawingml/2006/main">
+              <a:graphicData uri="http://schemas.openxmlformats.org/drawingml/2006/picture">
+                <pic:pic xmlns:pic="http://schemas.openxmlformats.org/drawingml/2006/picture">
+                  <pic:nvPicPr>
+                    <pic:cNvPr id="716428605" name="Picture 1" descr="A diagram of a computer&#10;&#10;AI-generated content may be incorrect."/>
+                    <pic:cNvPicPr/>
+                  </pic:nvPicPr>
+                  <pic:blipFill>
+                    <a:blip r:embed="rId5">
+                      <a:extLst>
+                        <a:ext uri="{28A0092B-C50C-407E-A947-70E740481C1C}">
+                          <a14:useLocalDpi xmlns:a14="http://schemas.microsoft.com/office/drawing/2010/main" val="0"/>
+                        </a:ext>
+                      </a:extLst>
+                    </a:blip>
+                    <a:stretch>
+                      <a:fillRect/>
+                    </a:stretch>
+                  </pic:blipFill>
+                  <pic:spPr>
+                    <a:xfrm>
+                      <a:off x="0" y="0"/>
+                      <a:ext cx="5396872" cy="3167779"/>
+                    </a:xfrm>
+                    <a:prstGeom prst="rect">
+                      <a:avLst/>
+                    </a:prstGeom>
+                  </pic:spPr>
+                </pic:pic>
+              </a:graphicData>
+            </a:graphic>
+          </wp:inline>
+        </w:drawing>
+      </w:r>
+    </w:p>
+    <w:p>
+      <w:pPr>
+        <w:pStyle w:val="ListParagraph"/>
+        <w:numPr>
+          <w:ilvl w:val="0"/>
+          <w:numId w:val="31"/>
+        </w:numPr>
+        <w:rPr>
+          <w:rFonts w:ascii="Times New Roman" w:hAnsi="Times New Roman" w:cs="Times New Roman"/>
+        </w:rPr>
+      </w:pPr>
+      <w:r>
+        <w:rPr>
+          <w:rFonts w:ascii="Times New Roman" w:hAnsi="Times New Roman" w:cs="Times New Roman"/>
+        </w:rPr>
+        <w:t>Diagrama de flujo de procesos (secuencia búsqueda y descarga)</w:t>
+      </w:r>
+    </w:p>
+    <w:p>
+      <w:pPr>
+        <w:rPr>
+          <w:rFonts w:ascii="Times New Roman" w:hAnsi="Times New Roman" w:cs="Times New Roman"/>
+        </w:rPr>
+      </w:pPr>
+      <w:r>
+        <w:rPr>
+          <w:rFonts w:ascii="Times New Roman" w:hAnsi="Times New Roman" w:cs="Times New Roman"/>
+          <w:noProof/>
+        </w:rPr>
+        <w:drawing>
+          <wp:inline distT="0" distB="0" distL="0" distR="0" wp14:anchorId="2140E28C" wp14:editId="445F2A2A">
+            <wp:extent cx="5442437" cy="4371975"/>
+            <wp:effectExtent l="0" t="0" r="6350" b="0"/>
+            <wp:docPr id="2099325061" name="Picture 2" descr="A black screen with green lines&#10;&#10;AI-generated content may be incorrect."/>
+            <wp:cNvGraphicFramePr>
+              <a:graphicFrameLocks xmlns:a="http://schemas.openxmlformats.org/drawingml/2006/main" noChangeAspect="1"/>
+            </wp:cNvGraphicFramePr>
+            <a:graphic xmlns:a="http://schemas.openxmlformats.org/drawingml/2006/main">
+              <a:graphicData uri="http://schemas.openxmlformats.org/drawingml/2006/picture">
+                <pic:pic xmlns:pic="http://schemas.openxmlformats.org/drawingml/2006/picture">
+                  <pic:nvPicPr>
+                    <pic:cNvPr id="2099325061" name="Picture 2" descr="A black screen with green lines&#10;&#10;AI-generated content may be incorrect."/>
+                    <pic:cNvPicPr/>
+                  </pic:nvPicPr>
+                  <pic:blipFill>
+                    <a:blip r:embed="rId6">
+                      <a:extLst>
+                        <a:ext uri="{28A0092B-C50C-407E-A947-70E740481C1C}">
+                          <a14:useLocalDpi xmlns:a14="http://schemas.microsoft.com/office/drawing/2010/main" val="0"/>
+                        </a:ext>
+                      </a:extLst>
+                    </a:blip>
+                    <a:stretch>
+                      <a:fillRect/>
+                    </a:stretch>
+                  </pic:blipFill>
+                  <pic:spPr>
+                    <a:xfrm>
+                      <a:off x="0" y="0"/>
+                      <a:ext cx="5461630" cy="4387393"/>
+                    </a:xfrm>
+                    <a:prstGeom prst="rect">
+                      <a:avLst/>
+                    </a:prstGeom>
+                  </pic:spPr>
+                </pic:pic>
+              </a:graphicData>
+            </a:graphic>
+          </wp:inline>
+        </w:drawing>
+      </w:r>
+    </w:p>
+    <w:p>
+      <w:pPr>
+        <w:pStyle w:val="ListParagraph"/>
+        <w:numPr>
+          <w:ilvl w:val="0"/>
+          <w:numId w:val="31"/>
+        </w:numPr>
+        <w:rPr>
+          <w:rFonts w:ascii="Times New Roman" w:hAnsi="Times New Roman" w:cs="Times New Roman"/>
+        </w:rPr>
+      </w:pPr>
+      <w:r>
+        <w:rPr>
+          <w:rFonts w:ascii="Times New Roman" w:hAnsi="Times New Roman" w:cs="Times New Roman"/>
+        </w:rPr>
+        <w:lastRenderedPageBreak/>
+        <w:t xml:space="preserve">Diagrama de flujo de </w:t>
+      </w:r>
+      <w:proofErr w:type="spellStart"/>
+      <w:r>
+        <w:rPr>
+          <w:rFonts w:ascii="Times New Roman" w:hAnsi="Times New Roman" w:cs="Times New Roman"/>
+        </w:rPr>
+        <w:t>bootstrap</w:t>
+      </w:r>
+      <w:proofErr w:type="spellEnd"/>
+      <w:r>
+        <w:rPr>
+          <w:rFonts w:ascii="Times New Roman" w:hAnsi="Times New Roman" w:cs="Times New Roman"/>
+        </w:rPr>
+        <w:t xml:space="preserve"> (actividad UML)</w:t>
+      </w:r>
+    </w:p>
+    <w:p>
+      <w:pPr>
+        <w:rPr>
+          <w:rFonts w:ascii="Times New Roman" w:hAnsi="Times New Roman" w:cs="Times New Roman"/>
+        </w:rPr>
+      </w:pPr>
+      <w:r>
+        <w:rPr>
+          <w:rFonts w:ascii="Times New Roman" w:hAnsi="Times New Roman" w:cs="Times New Roman"/>
+        </w:rPr>
+        <w:t xml:space="preserve">   </w:t>
+      </w:r>
+      <w:r>
+        <w:rPr>
+          <w:rFonts w:ascii="Times New Roman" w:hAnsi="Times New Roman" w:cs="Times New Roman"/>
+        </w:rPr>
+        <w:tab/>
+      </w:r>
+      <w:r>
+        <w:rPr>
+          <w:rFonts w:ascii="Times New Roman" w:hAnsi="Times New Roman" w:cs="Times New Roman"/>
+        </w:rPr>
+        <w:tab/>
+      </w:r>
+      <w:r>
+        <w:rPr>
+          <w:rFonts w:ascii="Times New Roman" w:hAnsi="Times New Roman" w:cs="Times New Roman"/>
+        </w:rPr>
+        <w:tab/>
+      </w:r>
+      <w:r>
+        <w:rPr>
+          <w:rFonts w:ascii="Times New Roman" w:hAnsi="Times New Roman" w:cs="Times New Roman"/>
+        </w:rPr>
+        <w:tab/>
+      </w:r>
+      <w:r>
+        <w:rPr>
+          <w:rFonts w:ascii="Times New Roman" w:hAnsi="Times New Roman" w:cs="Times New Roman"/>
+          <w:noProof/>
+        </w:rPr>
+        <w:drawing>
+          <wp:inline distT="0" distB="0" distL="0" distR="0" wp14:anchorId="0C38E439" wp14:editId="503D7472">
+            <wp:extent cx="2638425" cy="4004077"/>
+            <wp:effectExtent l="0" t="0" r="0" b="0"/>
+            <wp:docPr id="982229533" name="Picture 3" descr="A diagram of a flowchart&#10;&#10;AI-generated content may be incorrect."/>
+            <wp:cNvGraphicFramePr>
+              <a:graphicFrameLocks xmlns:a="http://schemas.openxmlformats.org/drawingml/2006/main" noChangeAspect="1"/>
+            </wp:cNvGraphicFramePr>
+            <a:graphic xmlns:a="http://schemas.openxmlformats.org/drawingml/2006/main">
+              <a:graphicData uri="http://schemas.openxmlformats.org/drawingml/2006/picture">
+                <pic:pic xmlns:pic="http://schemas.openxmlformats.org/drawingml/2006/picture">
+                  <pic:nvPicPr>
+                    <pic:cNvPr id="982229533" name="Picture 3" descr="A diagram of a flowchart&#10;&#10;AI-generated content may be incorrect."/>
+                    <pic:cNvPicPr/>
+                  </pic:nvPicPr>
+                  <pic:blipFill>
+                    <a:blip r:embed="rId7">
+                      <a:extLst>
+                        <a:ext uri="{28A0092B-C50C-407E-A947-70E740481C1C}">
+                          <a14:useLocalDpi xmlns:a14="http://schemas.microsoft.com/office/drawing/2010/main" val="0"/>
+                        </a:ext>
+                      </a:extLst>
+                    </a:blip>
+                    <a:stretch>
+                      <a:fillRect/>
+                    </a:stretch>
+                  </pic:blipFill>
+                  <pic:spPr>
+                    <a:xfrm>
+                      <a:off x="0" y="0"/>
+                      <a:ext cx="2638425" cy="4004077"/>
+                    </a:xfrm>
+                    <a:prstGeom prst="rect">
+                      <a:avLst/>
+                    </a:prstGeom>
+                  </pic:spPr>
+                </pic:pic>
+              </a:graphicData>
+            </a:graphic>
+          </wp:inline>
+        </w:drawing>
+      </w:r>
+    </w:p>
     <w:p>
       <w:pPr>
         <w:pStyle w:val="Heading3"/>
@@ -2530,14 +2770,7 @@
         <w:rPr>
           <w:rFonts w:ascii="Times New Roman" w:hAnsi="Times New Roman" w:cs="Times New Roman"/>
         </w:rPr>
-        <w:t xml:space="preserve">. Cada uno cumple un rol específico dentro del flujo de interacción entre peers. REST se emplea para las operaciones de descubrimiento, registro y consulta de índices de </w:t>
-      </w:r>
-      <w:r>
-        <w:rPr>
-          <w:rFonts w:ascii="Times New Roman" w:hAnsi="Times New Roman" w:cs="Times New Roman"/>
-        </w:rPr>
-        <w:lastRenderedPageBreak/>
-        <w:t xml:space="preserve">archivos, debido a su simplicidad, legibilidad y compatibilidad universal. </w:t>
+        <w:t xml:space="preserve">. Cada uno cumple un rol específico dentro del flujo de interacción entre peers. REST se emplea para las operaciones de descubrimiento, registro y consulta de índices de archivos, debido a su simplicidad, legibilidad y compatibilidad universal. </w:t>
       </w:r>
       <w:proofErr w:type="spellStart"/>
       <w:r>
@@ -2599,19 +2832,7 @@
         <w:rPr>
           <w:rFonts w:ascii="Times New Roman" w:hAnsi="Times New Roman" w:cs="Times New Roman"/>
         </w:rPr>
-        <w:t>Base URL:</w:t>
-      </w:r>
-      <w:r>
-        <w:rPr>
-          <w:rFonts w:ascii="Times New Roman" w:hAnsi="Times New Roman" w:cs="Times New Roman"/>
-        </w:rPr>
-        <w:t xml:space="preserve"> </w:t>
-      </w:r>
-      <w:r>
-        <w:rPr>
-          <w:rFonts w:ascii="Times New Roman" w:hAnsi="Times New Roman" w:cs="Times New Roman"/>
-        </w:rPr>
-        <w:t>http://&lt;IP&gt;:&lt;PUERTO_REST&gt;/api/v1/</w:t>
+        <w:t>Base URL: http://&lt;IP&gt;:&lt;PUERTO_REST&gt;/api/v1/</w:t>
       </w:r>
     </w:p>
     <w:p>
@@ -2671,6 +2892,7 @@
         <w:rPr>
           <w:rFonts w:ascii="Times New Roman" w:hAnsi="Times New Roman" w:cs="Times New Roman"/>
         </w:rPr>
+        <w:lastRenderedPageBreak/>
         <w:t>Método: POST /register</w:t>
       </w:r>
     </w:p>
@@ -3190,7 +3412,6 @@
         <w:rPr>
           <w:rFonts w:ascii="Times New Roman" w:hAnsi="Times New Roman" w:cs="Times New Roman"/>
         </w:rPr>
-        <w:lastRenderedPageBreak/>
         <w:t>Consulta de peers registrados</w:t>
       </w:r>
     </w:p>
@@ -3491,6 +3712,7 @@
           <w:iCs/>
           <w:color w:val="0A2F41" w:themeColor="accent1" w:themeShade="80"/>
         </w:rPr>
+        <w:lastRenderedPageBreak/>
         <w:t>}</w:t>
       </w:r>
     </w:p>
@@ -4044,7 +4266,6 @@
           <w:iCs/>
           <w:color w:val="0A2F41" w:themeColor="accent1" w:themeShade="80"/>
         </w:rPr>
-        <w:lastRenderedPageBreak/>
         <w:t>}</w:t>
       </w:r>
     </w:p>
@@ -4071,35 +4292,7 @@
         <w:rPr>
           <w:rFonts w:ascii="Times New Roman" w:hAnsi="Times New Roman" w:cs="Times New Roman"/>
         </w:rPr>
-        <w:t xml:space="preserve"> </w:t>
-      </w:r>
-      <w:proofErr w:type="spellStart"/>
-      <w:r>
-        <w:rPr>
-          <w:rFonts w:ascii="Times New Roman" w:hAnsi="Times New Roman" w:cs="Times New Roman"/>
-        </w:rPr>
-        <w:t>Upload</w:t>
-      </w:r>
-      <w:proofErr w:type="spellEnd"/>
-      <w:r>
-        <w:rPr>
-          <w:rFonts w:ascii="Times New Roman" w:hAnsi="Times New Roman" w:cs="Times New Roman"/>
-        </w:rPr>
-        <w:t>/</w:t>
-      </w:r>
-      <w:proofErr w:type="spellStart"/>
-      <w:r>
-        <w:rPr>
-          <w:rFonts w:ascii="Times New Roman" w:hAnsi="Times New Roman" w:cs="Times New Roman"/>
-        </w:rPr>
-        <w:t>Download</w:t>
-      </w:r>
-      <w:proofErr w:type="spellEnd"/>
-      <w:r>
-        <w:rPr>
-          <w:rFonts w:ascii="Times New Roman" w:hAnsi="Times New Roman" w:cs="Times New Roman"/>
-        </w:rPr>
-        <w:t xml:space="preserve"> (REST opcional para pruebas simples)</w:t>
+        <w:t xml:space="preserve"> Upload/Download (REST opcional para pruebas simples)</w:t>
       </w:r>
     </w:p>
     <w:p>
@@ -4117,19 +4310,11 @@
           <w:rFonts w:ascii="Times New Roman" w:hAnsi="Times New Roman" w:cs="Times New Roman"/>
         </w:rPr>
       </w:pPr>
-      <w:proofErr w:type="spellStart"/>
-      <w:r>
-        <w:rPr>
-          <w:rFonts w:ascii="Times New Roman" w:hAnsi="Times New Roman" w:cs="Times New Roman"/>
-        </w:rPr>
-        <w:t>Download</w:t>
-      </w:r>
-      <w:proofErr w:type="spellEnd"/>
-      <w:r>
-        <w:rPr>
-          <w:rFonts w:ascii="Times New Roman" w:hAnsi="Times New Roman" w:cs="Times New Roman"/>
-        </w:rPr>
-        <w:t xml:space="preserve"> </w:t>
+      <w:r>
+        <w:rPr>
+          <w:rFonts w:ascii="Times New Roman" w:hAnsi="Times New Roman" w:cs="Times New Roman"/>
+        </w:rPr>
+        <w:t xml:space="preserve">Download </w:t>
       </w:r>
       <w:proofErr w:type="spellStart"/>
       <w:r>
@@ -4341,6 +4526,7 @@
           <w:iCs/>
           <w:color w:val="0A2F41" w:themeColor="accent1" w:themeShade="80"/>
         </w:rPr>
+        <w:lastRenderedPageBreak/>
         <w:t>}</w:t>
       </w:r>
     </w:p>
@@ -4351,19 +4537,11 @@
           <w:rFonts w:ascii="Times New Roman" w:hAnsi="Times New Roman" w:cs="Times New Roman"/>
         </w:rPr>
       </w:pPr>
-      <w:proofErr w:type="spellStart"/>
-      <w:r>
-        <w:rPr>
-          <w:rFonts w:ascii="Times New Roman" w:hAnsi="Times New Roman" w:cs="Times New Roman"/>
-        </w:rPr>
-        <w:t>Upload</w:t>
-      </w:r>
-      <w:proofErr w:type="spellEnd"/>
-      <w:r>
-        <w:rPr>
-          <w:rFonts w:ascii="Times New Roman" w:hAnsi="Times New Roman" w:cs="Times New Roman"/>
-        </w:rPr>
-        <w:t xml:space="preserve"> </w:t>
+      <w:r>
+        <w:rPr>
+          <w:rFonts w:ascii="Times New Roman" w:hAnsi="Times New Roman" w:cs="Times New Roman"/>
+        </w:rPr>
+        <w:t xml:space="preserve">Upload </w:t>
       </w:r>
       <w:proofErr w:type="spellStart"/>
       <w:r>
@@ -4681,35 +4859,7 @@
         <w:rPr>
           <w:rFonts w:ascii="Times New Roman" w:hAnsi="Times New Roman" w:cs="Times New Roman"/>
         </w:rPr>
-        <w:t xml:space="preserve">6. </w:t>
-      </w:r>
-      <w:proofErr w:type="spellStart"/>
-      <w:r>
-        <w:rPr>
-          <w:rFonts w:ascii="Times New Roman" w:hAnsi="Times New Roman" w:cs="Times New Roman"/>
-        </w:rPr>
-        <w:t>Upload</w:t>
-      </w:r>
-      <w:proofErr w:type="spellEnd"/>
-      <w:r>
-        <w:rPr>
-          <w:rFonts w:ascii="Times New Roman" w:hAnsi="Times New Roman" w:cs="Times New Roman"/>
-        </w:rPr>
-        <w:t>/</w:t>
-      </w:r>
-      <w:proofErr w:type="spellStart"/>
-      <w:r>
-        <w:rPr>
-          <w:rFonts w:ascii="Times New Roman" w:hAnsi="Times New Roman" w:cs="Times New Roman"/>
-        </w:rPr>
-        <w:t>Download</w:t>
-      </w:r>
-      <w:proofErr w:type="spellEnd"/>
-      <w:r>
-        <w:rPr>
-          <w:rFonts w:ascii="Times New Roman" w:hAnsi="Times New Roman" w:cs="Times New Roman"/>
-        </w:rPr>
-        <w:t xml:space="preserve"> Real (REST extendido)</w:t>
+        <w:t>6. Upload/Download Real (REST extendido)</w:t>
       </w:r>
     </w:p>
     <w:p>
@@ -4722,19 +4872,11 @@
           <w:rFonts w:ascii="Times New Roman" w:hAnsi="Times New Roman" w:cs="Times New Roman"/>
         </w:rPr>
       </w:pPr>
-      <w:proofErr w:type="spellStart"/>
-      <w:r>
-        <w:rPr>
-          <w:rFonts w:ascii="Times New Roman" w:hAnsi="Times New Roman" w:cs="Times New Roman"/>
-        </w:rPr>
-        <w:t>Download</w:t>
-      </w:r>
-      <w:proofErr w:type="spellEnd"/>
-      <w:r>
-        <w:rPr>
-          <w:rFonts w:ascii="Times New Roman" w:hAnsi="Times New Roman" w:cs="Times New Roman"/>
-        </w:rPr>
-        <w:t xml:space="preserve"> Real:</w:t>
+      <w:r>
+        <w:rPr>
+          <w:rFonts w:ascii="Times New Roman" w:hAnsi="Times New Roman" w:cs="Times New Roman"/>
+        </w:rPr>
+        <w:t>Download Real:</w:t>
       </w:r>
     </w:p>
     <w:p>
@@ -4782,21 +4924,7 @@
         <w:rPr>
           <w:rFonts w:ascii="Times New Roman" w:hAnsi="Times New Roman" w:cs="Times New Roman"/>
         </w:rPr>
-        <w:t xml:space="preserve">Respuesta: </w:t>
-      </w:r>
-      <w:proofErr w:type="spellStart"/>
-      <w:r>
-        <w:rPr>
-          <w:rFonts w:ascii="Times New Roman" w:hAnsi="Times New Roman" w:cs="Times New Roman"/>
-        </w:rPr>
-        <w:t>stream</w:t>
-      </w:r>
-      <w:proofErr w:type="spellEnd"/>
-      <w:r>
-        <w:rPr>
-          <w:rFonts w:ascii="Times New Roman" w:hAnsi="Times New Roman" w:cs="Times New Roman"/>
-        </w:rPr>
-        <w:t xml:space="preserve"> binario (archivo real).</w:t>
+        <w:t>Respuesta: stream binario (archivo real).</w:t>
       </w:r>
     </w:p>
     <w:p>
@@ -4809,20 +4937,11 @@
           <w:rFonts w:ascii="Times New Roman" w:hAnsi="Times New Roman" w:cs="Times New Roman"/>
         </w:rPr>
       </w:pPr>
-      <w:proofErr w:type="spellStart"/>
-      <w:r>
-        <w:rPr>
-          <w:rFonts w:ascii="Times New Roman" w:hAnsi="Times New Roman" w:cs="Times New Roman"/>
-        </w:rPr>
-        <w:lastRenderedPageBreak/>
-        <w:t>Upload</w:t>
-      </w:r>
-      <w:proofErr w:type="spellEnd"/>
-      <w:r>
-        <w:rPr>
-          <w:rFonts w:ascii="Times New Roman" w:hAnsi="Times New Roman" w:cs="Times New Roman"/>
-        </w:rPr>
-        <w:t xml:space="preserve"> Real:</w:t>
+      <w:r>
+        <w:rPr>
+          <w:rFonts w:ascii="Times New Roman" w:hAnsi="Times New Roman" w:cs="Times New Roman"/>
+        </w:rPr>
+        <w:t>Upload Real:</w:t>
       </w:r>
     </w:p>
     <w:p>
@@ -5039,6 +5158,7 @@
           <w:iCs/>
           <w:color w:val="0A2F41" w:themeColor="accent1" w:themeShade="80"/>
         </w:rPr>
+        <w:lastRenderedPageBreak/>
         <w:t>}</w:t>
       </w:r>
     </w:p>
@@ -5266,6 +5386,219 @@
           <w:iCs/>
           <w:color w:val="0A2F41" w:themeColor="accent1" w:themeShade="80"/>
         </w:rPr>
+        <w:t xml:space="preserve"> DummyDownload (</w:t>
+      </w:r>
+      <w:proofErr w:type="spellStart"/>
+      <w:r>
+        <w:rPr>
+          <w:rFonts w:ascii="Times New Roman" w:hAnsi="Times New Roman" w:cs="Times New Roman"/>
+          <w:i/>
+          <w:iCs/>
+          <w:color w:val="0A2F41" w:themeColor="accent1" w:themeShade="80"/>
+        </w:rPr>
+        <w:t>FileRequest</w:t>
+      </w:r>
+      <w:proofErr w:type="spellEnd"/>
+      <w:r>
+        <w:rPr>
+          <w:rFonts w:ascii="Times New Roman" w:hAnsi="Times New Roman" w:cs="Times New Roman"/>
+          <w:i/>
+          <w:iCs/>
+          <w:color w:val="0A2F41" w:themeColor="accent1" w:themeShade="80"/>
+        </w:rPr>
+        <w:t xml:space="preserve">) </w:t>
+      </w:r>
+      <w:proofErr w:type="spellStart"/>
+      <w:r>
+        <w:rPr>
+          <w:rFonts w:ascii="Times New Roman" w:hAnsi="Times New Roman" w:cs="Times New Roman"/>
+          <w:i/>
+          <w:iCs/>
+          <w:color w:val="0A2F41" w:themeColor="accent1" w:themeShade="80"/>
+        </w:rPr>
+        <w:t>returns</w:t>
+      </w:r>
+      <w:proofErr w:type="spellEnd"/>
+      <w:r>
+        <w:rPr>
+          <w:rFonts w:ascii="Times New Roman" w:hAnsi="Times New Roman" w:cs="Times New Roman"/>
+          <w:i/>
+          <w:iCs/>
+          <w:color w:val="0A2F41" w:themeColor="accent1" w:themeShade="80"/>
+        </w:rPr>
+        <w:t xml:space="preserve"> (stream FileChunk);</w:t>
+      </w:r>
+    </w:p>
+    <w:p>
+      <w:pPr>
+        <w:ind w:left="720"/>
+        <w:rPr>
+          <w:rFonts w:ascii="Times New Roman" w:hAnsi="Times New Roman" w:cs="Times New Roman"/>
+          <w:i/>
+          <w:iCs/>
+          <w:color w:val="0A2F41" w:themeColor="accent1" w:themeShade="80"/>
+        </w:rPr>
+      </w:pPr>
+    </w:p>
+    <w:p>
+      <w:pPr>
+        <w:ind w:left="720"/>
+        <w:rPr>
+          <w:rFonts w:ascii="Times New Roman" w:hAnsi="Times New Roman" w:cs="Times New Roman"/>
+          <w:i/>
+          <w:iCs/>
+          <w:color w:val="0A2F41" w:themeColor="accent1" w:themeShade="80"/>
+        </w:rPr>
+      </w:pPr>
+      <w:r>
+        <w:rPr>
+          <w:rFonts w:ascii="Times New Roman" w:hAnsi="Times New Roman" w:cs="Times New Roman"/>
+          <w:i/>
+          <w:iCs/>
+          <w:color w:val="0A2F41" w:themeColor="accent1" w:themeShade="80"/>
+        </w:rPr>
+        <w:t xml:space="preserve">  // Carga simulada</w:t>
+      </w:r>
+    </w:p>
+    <w:p>
+      <w:pPr>
+        <w:ind w:left="720"/>
+        <w:rPr>
+          <w:rFonts w:ascii="Times New Roman" w:hAnsi="Times New Roman" w:cs="Times New Roman"/>
+          <w:i/>
+          <w:iCs/>
+          <w:color w:val="0A2F41" w:themeColor="accent1" w:themeShade="80"/>
+        </w:rPr>
+      </w:pPr>
+      <w:r>
+        <w:rPr>
+          <w:rFonts w:ascii="Times New Roman" w:hAnsi="Times New Roman" w:cs="Times New Roman"/>
+          <w:i/>
+          <w:iCs/>
+          <w:color w:val="0A2F41" w:themeColor="accent1" w:themeShade="80"/>
+        </w:rPr>
+        <w:t xml:space="preserve">  </w:t>
+      </w:r>
+      <w:proofErr w:type="spellStart"/>
+      <w:r>
+        <w:rPr>
+          <w:rFonts w:ascii="Times New Roman" w:hAnsi="Times New Roman" w:cs="Times New Roman"/>
+          <w:i/>
+          <w:iCs/>
+          <w:color w:val="0A2F41" w:themeColor="accent1" w:themeShade="80"/>
+        </w:rPr>
+        <w:t>rpc</w:t>
+      </w:r>
+      <w:proofErr w:type="spellEnd"/>
+      <w:r>
+        <w:rPr>
+          <w:rFonts w:ascii="Times New Roman" w:hAnsi="Times New Roman" w:cs="Times New Roman"/>
+          <w:i/>
+          <w:iCs/>
+          <w:color w:val="0A2F41" w:themeColor="accent1" w:themeShade="80"/>
+        </w:rPr>
+        <w:t xml:space="preserve"> DummyUpload (stream FileChunk) </w:t>
+      </w:r>
+      <w:proofErr w:type="spellStart"/>
+      <w:r>
+        <w:rPr>
+          <w:rFonts w:ascii="Times New Roman" w:hAnsi="Times New Roman" w:cs="Times New Roman"/>
+          <w:i/>
+          <w:iCs/>
+          <w:color w:val="0A2F41" w:themeColor="accent1" w:themeShade="80"/>
+        </w:rPr>
+        <w:t>returns</w:t>
+      </w:r>
+      <w:proofErr w:type="spellEnd"/>
+      <w:r>
+        <w:rPr>
+          <w:rFonts w:ascii="Times New Roman" w:hAnsi="Times New Roman" w:cs="Times New Roman"/>
+          <w:i/>
+          <w:iCs/>
+          <w:color w:val="0A2F41" w:themeColor="accent1" w:themeShade="80"/>
+        </w:rPr>
+        <w:t xml:space="preserve"> (UploadStatus);</w:t>
+      </w:r>
+    </w:p>
+    <w:p>
+      <w:pPr>
+        <w:ind w:left="720"/>
+        <w:rPr>
+          <w:rFonts w:ascii="Times New Roman" w:hAnsi="Times New Roman" w:cs="Times New Roman"/>
+          <w:i/>
+          <w:iCs/>
+          <w:color w:val="0A2F41" w:themeColor="accent1" w:themeShade="80"/>
+        </w:rPr>
+      </w:pPr>
+      <w:r>
+        <w:rPr>
+          <w:rFonts w:ascii="Times New Roman" w:hAnsi="Times New Roman" w:cs="Times New Roman"/>
+          <w:i/>
+          <w:iCs/>
+          <w:color w:val="0A2F41" w:themeColor="accent1" w:themeShade="80"/>
+        </w:rPr>
+        <w:t>}</w:t>
+      </w:r>
+    </w:p>
+    <w:p>
+      <w:pPr>
+        <w:ind w:left="720"/>
+        <w:rPr>
+          <w:rFonts w:ascii="Times New Roman" w:hAnsi="Times New Roman" w:cs="Times New Roman"/>
+          <w:i/>
+          <w:iCs/>
+          <w:color w:val="0A2F41" w:themeColor="accent1" w:themeShade="80"/>
+        </w:rPr>
+      </w:pPr>
+    </w:p>
+    <w:p>
+      <w:pPr>
+        <w:ind w:left="720"/>
+        <w:rPr>
+          <w:rFonts w:ascii="Times New Roman" w:hAnsi="Times New Roman" w:cs="Times New Roman"/>
+          <w:i/>
+          <w:iCs/>
+          <w:color w:val="0A2F41" w:themeColor="accent1" w:themeShade="80"/>
+        </w:rPr>
+      </w:pPr>
+      <w:r>
+        <w:rPr>
+          <w:rFonts w:ascii="Times New Roman" w:hAnsi="Times New Roman" w:cs="Times New Roman"/>
+          <w:i/>
+          <w:iCs/>
+          <w:color w:val="0A2F41" w:themeColor="accent1" w:themeShade="80"/>
+        </w:rPr>
+        <w:t>// Solicitud de archivo</w:t>
+      </w:r>
+    </w:p>
+    <w:p>
+      <w:pPr>
+        <w:ind w:left="720"/>
+        <w:rPr>
+          <w:rFonts w:ascii="Times New Roman" w:hAnsi="Times New Roman" w:cs="Times New Roman"/>
+          <w:i/>
+          <w:iCs/>
+          <w:color w:val="0A2F41" w:themeColor="accent1" w:themeShade="80"/>
+        </w:rPr>
+      </w:pPr>
+      <w:proofErr w:type="spellStart"/>
+      <w:r>
+        <w:rPr>
+          <w:rFonts w:ascii="Times New Roman" w:hAnsi="Times New Roman" w:cs="Times New Roman"/>
+          <w:i/>
+          <w:iCs/>
+          <w:color w:val="0A2F41" w:themeColor="accent1" w:themeShade="80"/>
+        </w:rPr>
+        <w:t>message</w:t>
+      </w:r>
+      <w:proofErr w:type="spellEnd"/>
+      <w:r>
+        <w:rPr>
+          <w:rFonts w:ascii="Times New Roman" w:hAnsi="Times New Roman" w:cs="Times New Roman"/>
+          <w:i/>
+          <w:iCs/>
+          <w:color w:val="0A2F41" w:themeColor="accent1" w:themeShade="80"/>
+        </w:rPr>
         <w:t xml:space="preserve"> </w:t>
       </w:r>
       <w:proofErr w:type="spellStart"/>
@@ -5276,26 +5609,6 @@
           <w:iCs/>
           <w:color w:val="0A2F41" w:themeColor="accent1" w:themeShade="80"/>
         </w:rPr>
-        <w:t>DummyDownload</w:t>
-      </w:r>
-      <w:proofErr w:type="spellEnd"/>
-      <w:r>
-        <w:rPr>
-          <w:rFonts w:ascii="Times New Roman" w:hAnsi="Times New Roman" w:cs="Times New Roman"/>
-          <w:i/>
-          <w:iCs/>
-          <w:color w:val="0A2F41" w:themeColor="accent1" w:themeShade="80"/>
-        </w:rPr>
-        <w:t xml:space="preserve"> (</w:t>
-      </w:r>
-      <w:proofErr w:type="spellStart"/>
-      <w:r>
-        <w:rPr>
-          <w:rFonts w:ascii="Times New Roman" w:hAnsi="Times New Roman" w:cs="Times New Roman"/>
-          <w:i/>
-          <w:iCs/>
-          <w:color w:val="0A2F41" w:themeColor="accent1" w:themeShade="80"/>
-        </w:rPr>
         <w:t>FileRequest</w:t>
       </w:r>
       <w:proofErr w:type="spellEnd"/>
@@ -5306,37 +5619,37 @@
           <w:iCs/>
           <w:color w:val="0A2F41" w:themeColor="accent1" w:themeShade="80"/>
         </w:rPr>
-        <w:t xml:space="preserve">) </w:t>
-      </w:r>
-      <w:proofErr w:type="spellStart"/>
-      <w:r>
-        <w:rPr>
-          <w:rFonts w:ascii="Times New Roman" w:hAnsi="Times New Roman" w:cs="Times New Roman"/>
-          <w:i/>
-          <w:iCs/>
-          <w:color w:val="0A2F41" w:themeColor="accent1" w:themeShade="80"/>
-        </w:rPr>
-        <w:t>returns</w:t>
-      </w:r>
-      <w:proofErr w:type="spellEnd"/>
-      <w:r>
-        <w:rPr>
-          <w:rFonts w:ascii="Times New Roman" w:hAnsi="Times New Roman" w:cs="Times New Roman"/>
-          <w:i/>
-          <w:iCs/>
-          <w:color w:val="0A2F41" w:themeColor="accent1" w:themeShade="80"/>
-        </w:rPr>
-        <w:t xml:space="preserve"> (</w:t>
-      </w:r>
-      <w:proofErr w:type="spellStart"/>
-      <w:r>
-        <w:rPr>
-          <w:rFonts w:ascii="Times New Roman" w:hAnsi="Times New Roman" w:cs="Times New Roman"/>
-          <w:i/>
-          <w:iCs/>
-          <w:color w:val="0A2F41" w:themeColor="accent1" w:themeShade="80"/>
-        </w:rPr>
-        <w:t>stream</w:t>
+        <w:t xml:space="preserve"> {</w:t>
+      </w:r>
+    </w:p>
+    <w:p>
+      <w:pPr>
+        <w:ind w:left="720"/>
+        <w:rPr>
+          <w:rFonts w:ascii="Times New Roman" w:hAnsi="Times New Roman" w:cs="Times New Roman"/>
+          <w:i/>
+          <w:iCs/>
+          <w:color w:val="0A2F41" w:themeColor="accent1" w:themeShade="80"/>
+        </w:rPr>
+      </w:pPr>
+      <w:r>
+        <w:rPr>
+          <w:rFonts w:ascii="Times New Roman" w:hAnsi="Times New Roman" w:cs="Times New Roman"/>
+          <w:i/>
+          <w:iCs/>
+          <w:color w:val="0A2F41" w:themeColor="accent1" w:themeShade="80"/>
+        </w:rPr>
+        <w:t xml:space="preserve">  </w:t>
+      </w:r>
+      <w:proofErr w:type="spellStart"/>
+      <w:r>
+        <w:rPr>
+          <w:rFonts w:ascii="Times New Roman" w:hAnsi="Times New Roman" w:cs="Times New Roman"/>
+          <w:i/>
+          <w:iCs/>
+          <w:color w:val="0A2F41" w:themeColor="accent1" w:themeShade="80"/>
+        </w:rPr>
+        <w:t>string</w:t>
       </w:r>
       <w:proofErr w:type="spellEnd"/>
       <w:r>
@@ -5356,17 +5669,17 @@
           <w:iCs/>
           <w:color w:val="0A2F41" w:themeColor="accent1" w:themeShade="80"/>
         </w:rPr>
-        <w:t>FileChunk</w:t>
-      </w:r>
-      <w:proofErr w:type="spellEnd"/>
-      <w:r>
-        <w:rPr>
-          <w:rFonts w:ascii="Times New Roman" w:hAnsi="Times New Roman" w:cs="Times New Roman"/>
-          <w:i/>
-          <w:iCs/>
-          <w:color w:val="0A2F41" w:themeColor="accent1" w:themeShade="80"/>
-        </w:rPr>
-        <w:t>);</w:t>
+        <w:t>filename</w:t>
+      </w:r>
+      <w:proofErr w:type="spellEnd"/>
+      <w:r>
+        <w:rPr>
+          <w:rFonts w:ascii="Times New Roman" w:hAnsi="Times New Roman" w:cs="Times New Roman"/>
+          <w:i/>
+          <w:iCs/>
+          <w:color w:val="0A2F41" w:themeColor="accent1" w:themeShade="80"/>
+        </w:rPr>
+        <w:t xml:space="preserve"> = 1;</w:t>
       </w:r>
     </w:p>
     <w:p>
@@ -5379,6 +5692,15 @@
           <w:color w:val="0A2F41" w:themeColor="accent1" w:themeShade="80"/>
         </w:rPr>
       </w:pPr>
+      <w:r>
+        <w:rPr>
+          <w:rFonts w:ascii="Times New Roman" w:hAnsi="Times New Roman" w:cs="Times New Roman"/>
+          <w:i/>
+          <w:iCs/>
+          <w:color w:val="0A2F41" w:themeColor="accent1" w:themeShade="80"/>
+        </w:rPr>
+        <w:t>}</w:t>
+      </w:r>
     </w:p>
     <w:p>
       <w:pPr>
@@ -5390,15 +5712,6 @@
           <w:color w:val="0A2F41" w:themeColor="accent1" w:themeShade="80"/>
         </w:rPr>
       </w:pPr>
-      <w:r>
-        <w:rPr>
-          <w:rFonts w:ascii="Times New Roman" w:hAnsi="Times New Roman" w:cs="Times New Roman"/>
-          <w:i/>
-          <w:iCs/>
-          <w:color w:val="0A2F41" w:themeColor="accent1" w:themeShade="80"/>
-        </w:rPr>
-        <w:t xml:space="preserve">  // Carga simulada</w:t>
-      </w:r>
     </w:p>
     <w:p>
       <w:pPr>
@@ -5417,127 +5730,27 @@
           <w:iCs/>
           <w:color w:val="0A2F41" w:themeColor="accent1" w:themeShade="80"/>
         </w:rPr>
-        <w:t xml:space="preserve">  </w:t>
-      </w:r>
-      <w:proofErr w:type="spellStart"/>
-      <w:r>
-        <w:rPr>
-          <w:rFonts w:ascii="Times New Roman" w:hAnsi="Times New Roman" w:cs="Times New Roman"/>
-          <w:i/>
-          <w:iCs/>
-          <w:color w:val="0A2F41" w:themeColor="accent1" w:themeShade="80"/>
-        </w:rPr>
-        <w:t>rpc</w:t>
-      </w:r>
-      <w:proofErr w:type="spellEnd"/>
-      <w:r>
-        <w:rPr>
-          <w:rFonts w:ascii="Times New Roman" w:hAnsi="Times New Roman" w:cs="Times New Roman"/>
-          <w:i/>
-          <w:iCs/>
-          <w:color w:val="0A2F41" w:themeColor="accent1" w:themeShade="80"/>
-        </w:rPr>
-        <w:t xml:space="preserve"> </w:t>
-      </w:r>
-      <w:proofErr w:type="spellStart"/>
-      <w:r>
-        <w:rPr>
-          <w:rFonts w:ascii="Times New Roman" w:hAnsi="Times New Roman" w:cs="Times New Roman"/>
-          <w:i/>
-          <w:iCs/>
-          <w:color w:val="0A2F41" w:themeColor="accent1" w:themeShade="80"/>
-        </w:rPr>
-        <w:t>DummyUpload</w:t>
-      </w:r>
-      <w:proofErr w:type="spellEnd"/>
-      <w:r>
-        <w:rPr>
-          <w:rFonts w:ascii="Times New Roman" w:hAnsi="Times New Roman" w:cs="Times New Roman"/>
-          <w:i/>
-          <w:iCs/>
-          <w:color w:val="0A2F41" w:themeColor="accent1" w:themeShade="80"/>
-        </w:rPr>
-        <w:t xml:space="preserve"> (</w:t>
-      </w:r>
-      <w:proofErr w:type="spellStart"/>
-      <w:r>
-        <w:rPr>
-          <w:rFonts w:ascii="Times New Roman" w:hAnsi="Times New Roman" w:cs="Times New Roman"/>
-          <w:i/>
-          <w:iCs/>
-          <w:color w:val="0A2F41" w:themeColor="accent1" w:themeShade="80"/>
-        </w:rPr>
-        <w:t>stream</w:t>
-      </w:r>
-      <w:proofErr w:type="spellEnd"/>
-      <w:r>
-        <w:rPr>
-          <w:rFonts w:ascii="Times New Roman" w:hAnsi="Times New Roman" w:cs="Times New Roman"/>
-          <w:i/>
-          <w:iCs/>
-          <w:color w:val="0A2F41" w:themeColor="accent1" w:themeShade="80"/>
-        </w:rPr>
-        <w:t xml:space="preserve"> </w:t>
-      </w:r>
-      <w:proofErr w:type="spellStart"/>
-      <w:r>
-        <w:rPr>
-          <w:rFonts w:ascii="Times New Roman" w:hAnsi="Times New Roman" w:cs="Times New Roman"/>
-          <w:i/>
-          <w:iCs/>
-          <w:color w:val="0A2F41" w:themeColor="accent1" w:themeShade="80"/>
-        </w:rPr>
-        <w:t>FileChunk</w:t>
-      </w:r>
-      <w:proofErr w:type="spellEnd"/>
-      <w:r>
-        <w:rPr>
-          <w:rFonts w:ascii="Times New Roman" w:hAnsi="Times New Roman" w:cs="Times New Roman"/>
-          <w:i/>
-          <w:iCs/>
-          <w:color w:val="0A2F41" w:themeColor="accent1" w:themeShade="80"/>
-        </w:rPr>
-        <w:t xml:space="preserve">) </w:t>
-      </w:r>
-      <w:proofErr w:type="spellStart"/>
-      <w:r>
-        <w:rPr>
-          <w:rFonts w:ascii="Times New Roman" w:hAnsi="Times New Roman" w:cs="Times New Roman"/>
-          <w:i/>
-          <w:iCs/>
-          <w:color w:val="0A2F41" w:themeColor="accent1" w:themeShade="80"/>
-        </w:rPr>
-        <w:t>returns</w:t>
-      </w:r>
-      <w:proofErr w:type="spellEnd"/>
-      <w:r>
-        <w:rPr>
-          <w:rFonts w:ascii="Times New Roman" w:hAnsi="Times New Roman" w:cs="Times New Roman"/>
-          <w:i/>
-          <w:iCs/>
-          <w:color w:val="0A2F41" w:themeColor="accent1" w:themeShade="80"/>
-        </w:rPr>
-        <w:t xml:space="preserve"> (</w:t>
-      </w:r>
-      <w:proofErr w:type="spellStart"/>
-      <w:r>
-        <w:rPr>
-          <w:rFonts w:ascii="Times New Roman" w:hAnsi="Times New Roman" w:cs="Times New Roman"/>
-          <w:i/>
-          <w:iCs/>
-          <w:color w:val="0A2F41" w:themeColor="accent1" w:themeShade="80"/>
-        </w:rPr>
-        <w:t>UploadStatus</w:t>
-      </w:r>
-      <w:proofErr w:type="spellEnd"/>
-      <w:r>
-        <w:rPr>
-          <w:rFonts w:ascii="Times New Roman" w:hAnsi="Times New Roman" w:cs="Times New Roman"/>
-          <w:i/>
-          <w:iCs/>
-          <w:color w:val="0A2F41" w:themeColor="accent1" w:themeShade="80"/>
-        </w:rPr>
-        <w:t>);</w:t>
+        <w:t xml:space="preserve">// </w:t>
+      </w:r>
+      <w:proofErr w:type="spellStart"/>
+      <w:r>
+        <w:rPr>
+          <w:rFonts w:ascii="Times New Roman" w:hAnsi="Times New Roman" w:cs="Times New Roman"/>
+          <w:i/>
+          <w:iCs/>
+          <w:color w:val="0A2F41" w:themeColor="accent1" w:themeShade="80"/>
+        </w:rPr>
+        <w:t>Chunk</w:t>
+      </w:r>
+      <w:proofErr w:type="spellEnd"/>
+      <w:r>
+        <w:rPr>
+          <w:rFonts w:ascii="Times New Roman" w:hAnsi="Times New Roman" w:cs="Times New Roman"/>
+          <w:i/>
+          <w:iCs/>
+          <w:color w:val="0A2F41" w:themeColor="accent1" w:themeShade="80"/>
+        </w:rPr>
+        <w:t xml:space="preserve"> de archivo simulado</w:t>
       </w:r>
     </w:p>
     <w:p>
@@ -5550,6 +5763,117 @@
           <w:color w:val="0A2F41" w:themeColor="accent1" w:themeShade="80"/>
         </w:rPr>
       </w:pPr>
+      <w:proofErr w:type="spellStart"/>
+      <w:r>
+        <w:rPr>
+          <w:rFonts w:ascii="Times New Roman" w:hAnsi="Times New Roman" w:cs="Times New Roman"/>
+          <w:i/>
+          <w:iCs/>
+          <w:color w:val="0A2F41" w:themeColor="accent1" w:themeShade="80"/>
+        </w:rPr>
+        <w:t>message</w:t>
+      </w:r>
+      <w:proofErr w:type="spellEnd"/>
+      <w:r>
+        <w:rPr>
+          <w:rFonts w:ascii="Times New Roman" w:hAnsi="Times New Roman" w:cs="Times New Roman"/>
+          <w:i/>
+          <w:iCs/>
+          <w:color w:val="0A2F41" w:themeColor="accent1" w:themeShade="80"/>
+        </w:rPr>
+        <w:t xml:space="preserve"> FileChunk {</w:t>
+      </w:r>
+    </w:p>
+    <w:p>
+      <w:pPr>
+        <w:ind w:left="720"/>
+        <w:rPr>
+          <w:rFonts w:ascii="Times New Roman" w:hAnsi="Times New Roman" w:cs="Times New Roman"/>
+          <w:i/>
+          <w:iCs/>
+          <w:color w:val="0A2F41" w:themeColor="accent1" w:themeShade="80"/>
+        </w:rPr>
+      </w:pPr>
+      <w:r>
+        <w:rPr>
+          <w:rFonts w:ascii="Times New Roman" w:hAnsi="Times New Roman" w:cs="Times New Roman"/>
+          <w:i/>
+          <w:iCs/>
+          <w:color w:val="0A2F41" w:themeColor="accent1" w:themeShade="80"/>
+        </w:rPr>
+        <w:t xml:space="preserve">  bytes </w:t>
+      </w:r>
+      <w:proofErr w:type="spellStart"/>
+      <w:r>
+        <w:rPr>
+          <w:rFonts w:ascii="Times New Roman" w:hAnsi="Times New Roman" w:cs="Times New Roman"/>
+          <w:i/>
+          <w:iCs/>
+          <w:color w:val="0A2F41" w:themeColor="accent1" w:themeShade="80"/>
+        </w:rPr>
+        <w:t>content</w:t>
+      </w:r>
+      <w:proofErr w:type="spellEnd"/>
+      <w:r>
+        <w:rPr>
+          <w:rFonts w:ascii="Times New Roman" w:hAnsi="Times New Roman" w:cs="Times New Roman"/>
+          <w:i/>
+          <w:iCs/>
+          <w:color w:val="0A2F41" w:themeColor="accent1" w:themeShade="80"/>
+        </w:rPr>
+        <w:t xml:space="preserve"> = 1;</w:t>
+      </w:r>
+    </w:p>
+    <w:p>
+      <w:pPr>
+        <w:ind w:left="720"/>
+        <w:rPr>
+          <w:rFonts w:ascii="Times New Roman" w:hAnsi="Times New Roman" w:cs="Times New Roman"/>
+          <w:i/>
+          <w:iCs/>
+          <w:color w:val="0A2F41" w:themeColor="accent1" w:themeShade="80"/>
+        </w:rPr>
+      </w:pPr>
+      <w:r>
+        <w:rPr>
+          <w:rFonts w:ascii="Times New Roman" w:hAnsi="Times New Roman" w:cs="Times New Roman"/>
+          <w:i/>
+          <w:iCs/>
+          <w:color w:val="0A2F41" w:themeColor="accent1" w:themeShade="80"/>
+        </w:rPr>
+        <w:t xml:space="preserve">  int32 </w:t>
+      </w:r>
+      <w:proofErr w:type="spellStart"/>
+      <w:r>
+        <w:rPr>
+          <w:rFonts w:ascii="Times New Roman" w:hAnsi="Times New Roman" w:cs="Times New Roman"/>
+          <w:i/>
+          <w:iCs/>
+          <w:color w:val="0A2F41" w:themeColor="accent1" w:themeShade="80"/>
+        </w:rPr>
+        <w:t>chunk_number</w:t>
+      </w:r>
+      <w:proofErr w:type="spellEnd"/>
+      <w:r>
+        <w:rPr>
+          <w:rFonts w:ascii="Times New Roman" w:hAnsi="Times New Roman" w:cs="Times New Roman"/>
+          <w:i/>
+          <w:iCs/>
+          <w:color w:val="0A2F41" w:themeColor="accent1" w:themeShade="80"/>
+        </w:rPr>
+        <w:t xml:space="preserve"> = 2;</w:t>
+      </w:r>
+    </w:p>
+    <w:p>
+      <w:pPr>
+        <w:ind w:left="720"/>
+        <w:rPr>
+          <w:rFonts w:ascii="Times New Roman" w:hAnsi="Times New Roman" w:cs="Times New Roman"/>
+          <w:i/>
+          <w:iCs/>
+          <w:color w:val="0A2F41" w:themeColor="accent1" w:themeShade="80"/>
+        </w:rPr>
+      </w:pPr>
       <w:r>
         <w:rPr>
           <w:rFonts w:ascii="Times New Roman" w:hAnsi="Times New Roman" w:cs="Times New Roman"/>
@@ -5588,7 +5912,7 @@
           <w:iCs/>
           <w:color w:val="0A2F41" w:themeColor="accent1" w:themeShade="80"/>
         </w:rPr>
-        <w:t>// Solicitud de archivo</w:t>
+        <w:t>// Estado de carga simulada</w:t>
       </w:r>
     </w:p>
     <w:p>
@@ -5619,27 +5943,7 @@
           <w:iCs/>
           <w:color w:val="0A2F41" w:themeColor="accent1" w:themeShade="80"/>
         </w:rPr>
-        <w:t xml:space="preserve"> </w:t>
-      </w:r>
-      <w:proofErr w:type="spellStart"/>
-      <w:r>
-        <w:rPr>
-          <w:rFonts w:ascii="Times New Roman" w:hAnsi="Times New Roman" w:cs="Times New Roman"/>
-          <w:i/>
-          <w:iCs/>
-          <w:color w:val="0A2F41" w:themeColor="accent1" w:themeShade="80"/>
-        </w:rPr>
-        <w:t>FileRequest</w:t>
-      </w:r>
-      <w:proofErr w:type="spellEnd"/>
-      <w:r>
-        <w:rPr>
-          <w:rFonts w:ascii="Times New Roman" w:hAnsi="Times New Roman" w:cs="Times New Roman"/>
-          <w:i/>
-          <w:iCs/>
-          <w:color w:val="0A2F41" w:themeColor="accent1" w:themeShade="80"/>
-        </w:rPr>
-        <w:t xml:space="preserve"> {</w:t>
+        <w:t xml:space="preserve"> UploadStatus {</w:t>
       </w:r>
     </w:p>
     <w:p>
@@ -5659,370 +5963,7 @@
           <w:iCs/>
           <w:color w:val="0A2F41" w:themeColor="accent1" w:themeShade="80"/>
         </w:rPr>
-        <w:t xml:space="preserve">  </w:t>
-      </w:r>
-      <w:proofErr w:type="spellStart"/>
-      <w:r>
-        <w:rPr>
-          <w:rFonts w:ascii="Times New Roman" w:hAnsi="Times New Roman" w:cs="Times New Roman"/>
-          <w:i/>
-          <w:iCs/>
-          <w:color w:val="0A2F41" w:themeColor="accent1" w:themeShade="80"/>
-        </w:rPr>
-        <w:t>string</w:t>
-      </w:r>
-      <w:proofErr w:type="spellEnd"/>
-      <w:r>
-        <w:rPr>
-          <w:rFonts w:ascii="Times New Roman" w:hAnsi="Times New Roman" w:cs="Times New Roman"/>
-          <w:i/>
-          <w:iCs/>
-          <w:color w:val="0A2F41" w:themeColor="accent1" w:themeShade="80"/>
-        </w:rPr>
-        <w:t xml:space="preserve"> </w:t>
-      </w:r>
-      <w:proofErr w:type="spellStart"/>
-      <w:r>
-        <w:rPr>
-          <w:rFonts w:ascii="Times New Roman" w:hAnsi="Times New Roman" w:cs="Times New Roman"/>
-          <w:i/>
-          <w:iCs/>
-          <w:color w:val="0A2F41" w:themeColor="accent1" w:themeShade="80"/>
-        </w:rPr>
-        <w:t>filename</w:t>
-      </w:r>
-      <w:proofErr w:type="spellEnd"/>
-      <w:r>
-        <w:rPr>
-          <w:rFonts w:ascii="Times New Roman" w:hAnsi="Times New Roman" w:cs="Times New Roman"/>
-          <w:i/>
-          <w:iCs/>
-          <w:color w:val="0A2F41" w:themeColor="accent1" w:themeShade="80"/>
-        </w:rPr>
-        <w:t xml:space="preserve"> = 1;</w:t>
-      </w:r>
-    </w:p>
-    <w:p>
-      <w:pPr>
-        <w:ind w:left="720"/>
-        <w:rPr>
-          <w:rFonts w:ascii="Times New Roman" w:hAnsi="Times New Roman" w:cs="Times New Roman"/>
-          <w:i/>
-          <w:iCs/>
-          <w:color w:val="0A2F41" w:themeColor="accent1" w:themeShade="80"/>
-        </w:rPr>
-      </w:pPr>
-      <w:r>
-        <w:rPr>
-          <w:rFonts w:ascii="Times New Roman" w:hAnsi="Times New Roman" w:cs="Times New Roman"/>
-          <w:i/>
-          <w:iCs/>
-          <w:color w:val="0A2F41" w:themeColor="accent1" w:themeShade="80"/>
-        </w:rPr>
-        <w:t>}</w:t>
-      </w:r>
-    </w:p>
-    <w:p>
-      <w:pPr>
-        <w:ind w:left="720"/>
-        <w:rPr>
-          <w:rFonts w:ascii="Times New Roman" w:hAnsi="Times New Roman" w:cs="Times New Roman"/>
-          <w:i/>
-          <w:iCs/>
-          <w:color w:val="0A2F41" w:themeColor="accent1" w:themeShade="80"/>
-        </w:rPr>
-      </w:pPr>
-    </w:p>
-    <w:p>
-      <w:pPr>
-        <w:ind w:left="720"/>
-        <w:rPr>
-          <w:rFonts w:ascii="Times New Roman" w:hAnsi="Times New Roman" w:cs="Times New Roman"/>
-          <w:i/>
-          <w:iCs/>
-          <w:color w:val="0A2F41" w:themeColor="accent1" w:themeShade="80"/>
-        </w:rPr>
-      </w:pPr>
-      <w:r>
-        <w:rPr>
-          <w:rFonts w:ascii="Times New Roman" w:hAnsi="Times New Roman" w:cs="Times New Roman"/>
-          <w:i/>
-          <w:iCs/>
-          <w:color w:val="0A2F41" w:themeColor="accent1" w:themeShade="80"/>
-        </w:rPr>
-        <w:t xml:space="preserve">// </w:t>
-      </w:r>
-      <w:proofErr w:type="spellStart"/>
-      <w:r>
-        <w:rPr>
-          <w:rFonts w:ascii="Times New Roman" w:hAnsi="Times New Roman" w:cs="Times New Roman"/>
-          <w:i/>
-          <w:iCs/>
-          <w:color w:val="0A2F41" w:themeColor="accent1" w:themeShade="80"/>
-        </w:rPr>
-        <w:t>Chunk</w:t>
-      </w:r>
-      <w:proofErr w:type="spellEnd"/>
-      <w:r>
-        <w:rPr>
-          <w:rFonts w:ascii="Times New Roman" w:hAnsi="Times New Roman" w:cs="Times New Roman"/>
-          <w:i/>
-          <w:iCs/>
-          <w:color w:val="0A2F41" w:themeColor="accent1" w:themeShade="80"/>
-        </w:rPr>
-        <w:t xml:space="preserve"> de archivo simulado</w:t>
-      </w:r>
-    </w:p>
-    <w:p>
-      <w:pPr>
-        <w:ind w:left="720"/>
-        <w:rPr>
-          <w:rFonts w:ascii="Times New Roman" w:hAnsi="Times New Roman" w:cs="Times New Roman"/>
-          <w:i/>
-          <w:iCs/>
-          <w:color w:val="0A2F41" w:themeColor="accent1" w:themeShade="80"/>
-        </w:rPr>
-      </w:pPr>
-      <w:proofErr w:type="spellStart"/>
-      <w:r>
-        <w:rPr>
-          <w:rFonts w:ascii="Times New Roman" w:hAnsi="Times New Roman" w:cs="Times New Roman"/>
-          <w:i/>
-          <w:iCs/>
-          <w:color w:val="0A2F41" w:themeColor="accent1" w:themeShade="80"/>
-        </w:rPr>
-        <w:t>message</w:t>
-      </w:r>
-      <w:proofErr w:type="spellEnd"/>
-      <w:r>
-        <w:rPr>
-          <w:rFonts w:ascii="Times New Roman" w:hAnsi="Times New Roman" w:cs="Times New Roman"/>
-          <w:i/>
-          <w:iCs/>
-          <w:color w:val="0A2F41" w:themeColor="accent1" w:themeShade="80"/>
-        </w:rPr>
-        <w:t xml:space="preserve"> </w:t>
-      </w:r>
-      <w:proofErr w:type="spellStart"/>
-      <w:r>
-        <w:rPr>
-          <w:rFonts w:ascii="Times New Roman" w:hAnsi="Times New Roman" w:cs="Times New Roman"/>
-          <w:i/>
-          <w:iCs/>
-          <w:color w:val="0A2F41" w:themeColor="accent1" w:themeShade="80"/>
-        </w:rPr>
-        <w:t>FileChunk</w:t>
-      </w:r>
-      <w:proofErr w:type="spellEnd"/>
-      <w:r>
-        <w:rPr>
-          <w:rFonts w:ascii="Times New Roman" w:hAnsi="Times New Roman" w:cs="Times New Roman"/>
-          <w:i/>
-          <w:iCs/>
-          <w:color w:val="0A2F41" w:themeColor="accent1" w:themeShade="80"/>
-        </w:rPr>
-        <w:t xml:space="preserve"> {</w:t>
-      </w:r>
-    </w:p>
-    <w:p>
-      <w:pPr>
-        <w:ind w:left="720"/>
-        <w:rPr>
-          <w:rFonts w:ascii="Times New Roman" w:hAnsi="Times New Roman" w:cs="Times New Roman"/>
-          <w:i/>
-          <w:iCs/>
-          <w:color w:val="0A2F41" w:themeColor="accent1" w:themeShade="80"/>
-        </w:rPr>
-      </w:pPr>
-      <w:r>
-        <w:rPr>
-          <w:rFonts w:ascii="Times New Roman" w:hAnsi="Times New Roman" w:cs="Times New Roman"/>
-          <w:i/>
-          <w:iCs/>
-          <w:color w:val="0A2F41" w:themeColor="accent1" w:themeShade="80"/>
-        </w:rPr>
-        <w:t xml:space="preserve">  bytes </w:t>
-      </w:r>
-      <w:proofErr w:type="spellStart"/>
-      <w:r>
-        <w:rPr>
-          <w:rFonts w:ascii="Times New Roman" w:hAnsi="Times New Roman" w:cs="Times New Roman"/>
-          <w:i/>
-          <w:iCs/>
-          <w:color w:val="0A2F41" w:themeColor="accent1" w:themeShade="80"/>
-        </w:rPr>
-        <w:t>content</w:t>
-      </w:r>
-      <w:proofErr w:type="spellEnd"/>
-      <w:r>
-        <w:rPr>
-          <w:rFonts w:ascii="Times New Roman" w:hAnsi="Times New Roman" w:cs="Times New Roman"/>
-          <w:i/>
-          <w:iCs/>
-          <w:color w:val="0A2F41" w:themeColor="accent1" w:themeShade="80"/>
-        </w:rPr>
-        <w:t xml:space="preserve"> = 1;</w:t>
-      </w:r>
-    </w:p>
-    <w:p>
-      <w:pPr>
-        <w:ind w:left="720"/>
-        <w:rPr>
-          <w:rFonts w:ascii="Times New Roman" w:hAnsi="Times New Roman" w:cs="Times New Roman"/>
-          <w:i/>
-          <w:iCs/>
-          <w:color w:val="0A2F41" w:themeColor="accent1" w:themeShade="80"/>
-        </w:rPr>
-      </w:pPr>
-      <w:r>
-        <w:rPr>
-          <w:rFonts w:ascii="Times New Roman" w:hAnsi="Times New Roman" w:cs="Times New Roman"/>
-          <w:i/>
-          <w:iCs/>
-          <w:color w:val="0A2F41" w:themeColor="accent1" w:themeShade="80"/>
-        </w:rPr>
-        <w:t xml:space="preserve">  int32 </w:t>
-      </w:r>
-      <w:proofErr w:type="spellStart"/>
-      <w:r>
-        <w:rPr>
-          <w:rFonts w:ascii="Times New Roman" w:hAnsi="Times New Roman" w:cs="Times New Roman"/>
-          <w:i/>
-          <w:iCs/>
-          <w:color w:val="0A2F41" w:themeColor="accent1" w:themeShade="80"/>
-        </w:rPr>
-        <w:t>chunk_number</w:t>
-      </w:r>
-      <w:proofErr w:type="spellEnd"/>
-      <w:r>
-        <w:rPr>
-          <w:rFonts w:ascii="Times New Roman" w:hAnsi="Times New Roman" w:cs="Times New Roman"/>
-          <w:i/>
-          <w:iCs/>
-          <w:color w:val="0A2F41" w:themeColor="accent1" w:themeShade="80"/>
-        </w:rPr>
-        <w:t xml:space="preserve"> = 2;</w:t>
-      </w:r>
-    </w:p>
-    <w:p>
-      <w:pPr>
-        <w:ind w:left="720"/>
-        <w:rPr>
-          <w:rFonts w:ascii="Times New Roman" w:hAnsi="Times New Roman" w:cs="Times New Roman"/>
-          <w:i/>
-          <w:iCs/>
-          <w:color w:val="0A2F41" w:themeColor="accent1" w:themeShade="80"/>
-        </w:rPr>
-      </w:pPr>
-      <w:r>
-        <w:rPr>
-          <w:rFonts w:ascii="Times New Roman" w:hAnsi="Times New Roman" w:cs="Times New Roman"/>
-          <w:i/>
-          <w:iCs/>
-          <w:color w:val="0A2F41" w:themeColor="accent1" w:themeShade="80"/>
-        </w:rPr>
-        <w:t>}</w:t>
-      </w:r>
-    </w:p>
-    <w:p>
-      <w:pPr>
-        <w:ind w:left="720"/>
-        <w:rPr>
-          <w:rFonts w:ascii="Times New Roman" w:hAnsi="Times New Roman" w:cs="Times New Roman"/>
-          <w:i/>
-          <w:iCs/>
-          <w:color w:val="0A2F41" w:themeColor="accent1" w:themeShade="80"/>
-        </w:rPr>
-      </w:pPr>
-    </w:p>
-    <w:p>
-      <w:pPr>
-        <w:ind w:left="720"/>
-        <w:rPr>
-          <w:rFonts w:ascii="Times New Roman" w:hAnsi="Times New Roman" w:cs="Times New Roman"/>
-          <w:i/>
-          <w:iCs/>
-          <w:color w:val="0A2F41" w:themeColor="accent1" w:themeShade="80"/>
-        </w:rPr>
-      </w:pPr>
-      <w:r>
-        <w:rPr>
-          <w:rFonts w:ascii="Times New Roman" w:hAnsi="Times New Roman" w:cs="Times New Roman"/>
-          <w:i/>
-          <w:iCs/>
-          <w:color w:val="0A2F41" w:themeColor="accent1" w:themeShade="80"/>
-        </w:rPr>
-        <w:t>// Estado de carga simulada</w:t>
-      </w:r>
-    </w:p>
-    <w:p>
-      <w:pPr>
-        <w:ind w:left="720"/>
-        <w:rPr>
-          <w:rFonts w:ascii="Times New Roman" w:hAnsi="Times New Roman" w:cs="Times New Roman"/>
-          <w:i/>
-          <w:iCs/>
-          <w:color w:val="0A2F41" w:themeColor="accent1" w:themeShade="80"/>
-        </w:rPr>
-      </w:pPr>
-      <w:proofErr w:type="spellStart"/>
-      <w:r>
-        <w:rPr>
-          <w:rFonts w:ascii="Times New Roman" w:hAnsi="Times New Roman" w:cs="Times New Roman"/>
-          <w:i/>
-          <w:iCs/>
-          <w:color w:val="0A2F41" w:themeColor="accent1" w:themeShade="80"/>
-        </w:rPr>
-        <w:t>message</w:t>
-      </w:r>
-      <w:proofErr w:type="spellEnd"/>
-      <w:r>
-        <w:rPr>
-          <w:rFonts w:ascii="Times New Roman" w:hAnsi="Times New Roman" w:cs="Times New Roman"/>
-          <w:i/>
-          <w:iCs/>
-          <w:color w:val="0A2F41" w:themeColor="accent1" w:themeShade="80"/>
-        </w:rPr>
-        <w:t xml:space="preserve"> </w:t>
-      </w:r>
-      <w:proofErr w:type="spellStart"/>
-      <w:r>
-        <w:rPr>
-          <w:rFonts w:ascii="Times New Roman" w:hAnsi="Times New Roman" w:cs="Times New Roman"/>
-          <w:i/>
-          <w:iCs/>
-          <w:color w:val="0A2F41" w:themeColor="accent1" w:themeShade="80"/>
-        </w:rPr>
-        <w:t>UploadStatus</w:t>
-      </w:r>
-      <w:proofErr w:type="spellEnd"/>
-      <w:r>
-        <w:rPr>
-          <w:rFonts w:ascii="Times New Roman" w:hAnsi="Times New Roman" w:cs="Times New Roman"/>
-          <w:i/>
-          <w:iCs/>
-          <w:color w:val="0A2F41" w:themeColor="accent1" w:themeShade="80"/>
-        </w:rPr>
-        <w:t xml:space="preserve"> {</w:t>
-      </w:r>
-    </w:p>
-    <w:p>
-      <w:pPr>
-        <w:ind w:left="720"/>
-        <w:rPr>
-          <w:rFonts w:ascii="Times New Roman" w:hAnsi="Times New Roman" w:cs="Times New Roman"/>
-          <w:i/>
-          <w:iCs/>
-          <w:color w:val="0A2F41" w:themeColor="accent1" w:themeShade="80"/>
-        </w:rPr>
-      </w:pPr>
-      <w:r>
-        <w:rPr>
-          <w:rFonts w:ascii="Times New Roman" w:hAnsi="Times New Roman" w:cs="Times New Roman"/>
-          <w:i/>
-          <w:iCs/>
-          <w:color w:val="0A2F41" w:themeColor="accent1" w:themeShade="80"/>
-        </w:rPr>
+        <w:lastRenderedPageBreak/>
         <w:t xml:space="preserve">  </w:t>
       </w:r>
       <w:proofErr w:type="spellStart"/>
@@ -6178,47 +6119,11 @@
           <w:rFonts w:ascii="Times New Roman" w:hAnsi="Times New Roman" w:cs="Times New Roman"/>
         </w:rPr>
       </w:pPr>
-      <w:proofErr w:type="spellStart"/>
-      <w:r>
-        <w:rPr>
-          <w:rFonts w:ascii="Times New Roman" w:hAnsi="Times New Roman" w:cs="Times New Roman"/>
-        </w:rPr>
-        <w:t>DummyDownload</w:t>
-      </w:r>
-      <w:proofErr w:type="spellEnd"/>
-      <w:r>
-        <w:rPr>
-          <w:rFonts w:ascii="Times New Roman" w:hAnsi="Times New Roman" w:cs="Times New Roman"/>
-        </w:rPr>
-        <w:t xml:space="preserve">: el cliente solicita un archivo ficticio y el servidor responde con un </w:t>
-      </w:r>
-      <w:proofErr w:type="spellStart"/>
-      <w:r>
-        <w:rPr>
-          <w:rFonts w:ascii="Times New Roman" w:hAnsi="Times New Roman" w:cs="Times New Roman"/>
-        </w:rPr>
-        <w:t>stream</w:t>
-      </w:r>
-      <w:proofErr w:type="spellEnd"/>
-      <w:r>
-        <w:rPr>
-          <w:rFonts w:ascii="Times New Roman" w:hAnsi="Times New Roman" w:cs="Times New Roman"/>
-        </w:rPr>
-        <w:t xml:space="preserve"> de </w:t>
-      </w:r>
-      <w:proofErr w:type="spellStart"/>
-      <w:r>
-        <w:rPr>
-          <w:rFonts w:ascii="Times New Roman" w:hAnsi="Times New Roman" w:cs="Times New Roman"/>
-        </w:rPr>
-        <w:t>FileChunk</w:t>
-      </w:r>
-      <w:proofErr w:type="spellEnd"/>
-      <w:r>
-        <w:rPr>
-          <w:rFonts w:ascii="Times New Roman" w:hAnsi="Times New Roman" w:cs="Times New Roman"/>
-        </w:rPr>
-        <w:t xml:space="preserve"> generados artificialmente.</w:t>
+      <w:r>
+        <w:rPr>
+          <w:rFonts w:ascii="Times New Roman" w:hAnsi="Times New Roman" w:cs="Times New Roman"/>
+        </w:rPr>
+        <w:t>DummyDownload: el cliente solicita un archivo ficticio y el servidor responde con un stream de FileChunk generados artificialmente.</w:t>
       </w:r>
     </w:p>
     <w:p>
@@ -6232,19 +6137,11 @@
           <w:rFonts w:ascii="Times New Roman" w:hAnsi="Times New Roman" w:cs="Times New Roman"/>
         </w:rPr>
       </w:pPr>
-      <w:proofErr w:type="spellStart"/>
-      <w:r>
-        <w:rPr>
-          <w:rFonts w:ascii="Times New Roman" w:hAnsi="Times New Roman" w:cs="Times New Roman"/>
-        </w:rPr>
-        <w:t>DummyUpload</w:t>
-      </w:r>
-      <w:proofErr w:type="spellEnd"/>
-      <w:r>
-        <w:rPr>
-          <w:rFonts w:ascii="Times New Roman" w:hAnsi="Times New Roman" w:cs="Times New Roman"/>
-        </w:rPr>
-        <w:t xml:space="preserve">: el cliente envía </w:t>
+      <w:r>
+        <w:rPr>
+          <w:rFonts w:ascii="Times New Roman" w:hAnsi="Times New Roman" w:cs="Times New Roman"/>
+        </w:rPr>
+        <w:t xml:space="preserve">DummyUpload: el cliente envía </w:t>
       </w:r>
       <w:proofErr w:type="spellStart"/>
       <w:r>
@@ -6258,21 +6155,7 @@
         <w:rPr>
           <w:rFonts w:ascii="Times New Roman" w:hAnsi="Times New Roman" w:cs="Times New Roman"/>
         </w:rPr>
-        <w:t xml:space="preserve"> simulados al servidor, que devuelve un </w:t>
-      </w:r>
-      <w:proofErr w:type="spellStart"/>
-      <w:r>
-        <w:rPr>
-          <w:rFonts w:ascii="Times New Roman" w:hAnsi="Times New Roman" w:cs="Times New Roman"/>
-        </w:rPr>
-        <w:t>UploadStatus</w:t>
-      </w:r>
-      <w:proofErr w:type="spellEnd"/>
-      <w:r>
-        <w:rPr>
-          <w:rFonts w:ascii="Times New Roman" w:hAnsi="Times New Roman" w:cs="Times New Roman"/>
-        </w:rPr>
-        <w:t xml:space="preserve"> confirmando la recepción.</w:t>
+        <w:t xml:space="preserve"> simulados al servidor, que devuelve un UploadStatus confirmando la recepción.</w:t>
       </w:r>
     </w:p>
     <w:p>
@@ -6286,19 +6169,11 @@
           <w:rFonts w:ascii="Times New Roman" w:hAnsi="Times New Roman" w:cs="Times New Roman"/>
         </w:rPr>
       </w:pPr>
-      <w:proofErr w:type="spellStart"/>
-      <w:r>
-        <w:rPr>
-          <w:rFonts w:ascii="Times New Roman" w:hAnsi="Times New Roman" w:cs="Times New Roman"/>
-        </w:rPr>
-        <w:t>Download</w:t>
-      </w:r>
-      <w:proofErr w:type="spellEnd"/>
-      <w:r>
-        <w:rPr>
-          <w:rFonts w:ascii="Times New Roman" w:hAnsi="Times New Roman" w:cs="Times New Roman"/>
-        </w:rPr>
-        <w:t xml:space="preserve"> (real): el cliente solicita un archivo existente en el directorio compartido del peer. El servidor lo divide en </w:t>
+      <w:r>
+        <w:rPr>
+          <w:rFonts w:ascii="Times New Roman" w:hAnsi="Times New Roman" w:cs="Times New Roman"/>
+        </w:rPr>
+        <w:t xml:space="preserve">Download (real): el cliente solicita un archivo existente en el directorio compartido del peer. El servidor lo divide en </w:t>
       </w:r>
       <w:proofErr w:type="spellStart"/>
       <w:r>
@@ -6340,19 +6215,11 @@
           <w:rFonts w:ascii="Times New Roman" w:hAnsi="Times New Roman" w:cs="Times New Roman"/>
         </w:rPr>
       </w:pPr>
-      <w:proofErr w:type="spellStart"/>
-      <w:r>
-        <w:rPr>
-          <w:rFonts w:ascii="Times New Roman" w:hAnsi="Times New Roman" w:cs="Times New Roman"/>
-        </w:rPr>
-        <w:t>Upload</w:t>
-      </w:r>
-      <w:proofErr w:type="spellEnd"/>
-      <w:r>
-        <w:rPr>
-          <w:rFonts w:ascii="Times New Roman" w:hAnsi="Times New Roman" w:cs="Times New Roman"/>
-        </w:rPr>
-        <w:t xml:space="preserve"> (real): el cliente envía </w:t>
+      <w:r>
+        <w:rPr>
+          <w:rFonts w:ascii="Times New Roman" w:hAnsi="Times New Roman" w:cs="Times New Roman"/>
+        </w:rPr>
+        <w:t xml:space="preserve">Upload (real): el cliente envía </w:t>
       </w:r>
       <w:proofErr w:type="spellStart"/>
       <w:r>
@@ -7452,6 +7319,92 @@
     </w:lvl>
   </w:abstractNum>
   <w:abstractNum w:abstractNumId="10" w15:restartNumberingAfterBreak="0">
+    <w:nsid w:val="32B15EAF"/>
+    <w:multiLevelType w:val="hybridMultilevel"/>
+    <w:tmpl w:val="39C6C6A2"/>
+    <w:lvl w:ilvl="0" w:tplc="240A000F">
+      <w:start w:val="1"/>
+      <w:numFmt w:val="decimal"/>
+      <w:lvlText w:val="%1."/>
+      <w:lvlJc w:val="left"/>
+      <w:pPr>
+        <w:ind w:left="720" w:hanging="360"/>
+      </w:pPr>
+    </w:lvl>
+    <w:lvl w:ilvl="1" w:tplc="240A0019" w:tentative="1">
+      <w:start w:val="1"/>
+      <w:numFmt w:val="lowerLetter"/>
+      <w:lvlText w:val="%2."/>
+      <w:lvlJc w:val="left"/>
+      <w:pPr>
+        <w:ind w:left="1440" w:hanging="360"/>
+      </w:pPr>
+    </w:lvl>
+    <w:lvl w:ilvl="2" w:tplc="240A001B" w:tentative="1">
+      <w:start w:val="1"/>
+      <w:numFmt w:val="lowerRoman"/>
+      <w:lvlText w:val="%3."/>
+      <w:lvlJc w:val="right"/>
+      <w:pPr>
+        <w:ind w:left="2160" w:hanging="180"/>
+      </w:pPr>
+    </w:lvl>
+    <w:lvl w:ilvl="3" w:tplc="240A000F" w:tentative="1">
+      <w:start w:val="1"/>
+      <w:numFmt w:val="decimal"/>
+      <w:lvlText w:val="%4."/>
+      <w:lvlJc w:val="left"/>
+      <w:pPr>
+        <w:ind w:left="2880" w:hanging="360"/>
+      </w:pPr>
+    </w:lvl>
+    <w:lvl w:ilvl="4" w:tplc="240A0019" w:tentative="1">
+      <w:start w:val="1"/>
+      <w:numFmt w:val="lowerLetter"/>
+      <w:lvlText w:val="%5."/>
+      <w:lvlJc w:val="left"/>
+      <w:pPr>
+        <w:ind w:left="3600" w:hanging="360"/>
+      </w:pPr>
+    </w:lvl>
+    <w:lvl w:ilvl="5" w:tplc="240A001B" w:tentative="1">
+      <w:start w:val="1"/>
+      <w:numFmt w:val="lowerRoman"/>
+      <w:lvlText w:val="%6."/>
+      <w:lvlJc w:val="right"/>
+      <w:pPr>
+        <w:ind w:left="4320" w:hanging="180"/>
+      </w:pPr>
+    </w:lvl>
+    <w:lvl w:ilvl="6" w:tplc="240A000F" w:tentative="1">
+      <w:start w:val="1"/>
+      <w:numFmt w:val="decimal"/>
+      <w:lvlText w:val="%7."/>
+      <w:lvlJc w:val="left"/>
+      <w:pPr>
+        <w:ind w:left="5040" w:hanging="360"/>
+      </w:pPr>
+    </w:lvl>
+    <w:lvl w:ilvl="7" w:tplc="240A0019" w:tentative="1">
+      <w:start w:val="1"/>
+      <w:numFmt w:val="lowerLetter"/>
+      <w:lvlText w:val="%8."/>
+      <w:lvlJc w:val="left"/>
+      <w:pPr>
+        <w:ind w:left="5760" w:hanging="360"/>
+      </w:pPr>
+    </w:lvl>
+    <w:lvl w:ilvl="8" w:tplc="240A001B" w:tentative="1">
+      <w:start w:val="1"/>
+      <w:numFmt w:val="lowerRoman"/>
+      <w:lvlText w:val="%9."/>
+      <w:lvlJc w:val="right"/>
+      <w:pPr>
+        <w:ind w:left="6480" w:hanging="180"/>
+      </w:pPr>
+    </w:lvl>
+  </w:abstractNum>
+  <w:abstractNum w:abstractNumId="11" w15:restartNumberingAfterBreak="0">
     <w:nsid w:val="36E61695"/>
     <w:multiLevelType w:val="hybridMultilevel"/>
     <w:tmpl w:val="7576A07E"/>
@@ -7537,7 +7490,7 @@
       </w:pPr>
     </w:lvl>
   </w:abstractNum>
-  <w:abstractNum w:abstractNumId="11" w15:restartNumberingAfterBreak="0">
+  <w:abstractNum w:abstractNumId="12" w15:restartNumberingAfterBreak="0">
     <w:nsid w:val="3B240B25"/>
     <w:multiLevelType w:val="multilevel"/>
     <w:tmpl w:val="57D29E98"/>
@@ -7654,7 +7607,7 @@
       </w:pPr>
     </w:lvl>
   </w:abstractNum>
-  <w:abstractNum w:abstractNumId="12" w15:restartNumberingAfterBreak="0">
+  <w:abstractNum w:abstractNumId="13" w15:restartNumberingAfterBreak="0">
     <w:nsid w:val="3DE38DAA"/>
     <w:multiLevelType w:val="hybridMultilevel"/>
     <w:tmpl w:val="1DC8DE9C"/>
@@ -7740,7 +7693,7 @@
       </w:pPr>
     </w:lvl>
   </w:abstractNum>
-  <w:abstractNum w:abstractNumId="13" w15:restartNumberingAfterBreak="0">
+  <w:abstractNum w:abstractNumId="14" w15:restartNumberingAfterBreak="0">
     <w:nsid w:val="3EB276E2"/>
     <w:multiLevelType w:val="hybridMultilevel"/>
     <w:tmpl w:val="40CC58F8"/>
@@ -7853,7 +7806,7 @@
       </w:rPr>
     </w:lvl>
   </w:abstractNum>
-  <w:abstractNum w:abstractNumId="14" w15:restartNumberingAfterBreak="0">
+  <w:abstractNum w:abstractNumId="15" w15:restartNumberingAfterBreak="0">
     <w:nsid w:val="429923EE"/>
     <w:multiLevelType w:val="hybridMultilevel"/>
     <w:tmpl w:val="145C4C40"/>
@@ -7966,7 +7919,7 @@
       </w:rPr>
     </w:lvl>
   </w:abstractNum>
-  <w:abstractNum w:abstractNumId="15" w15:restartNumberingAfterBreak="0">
+  <w:abstractNum w:abstractNumId="16" w15:restartNumberingAfterBreak="0">
     <w:nsid w:val="45F65F5A"/>
     <w:multiLevelType w:val="hybridMultilevel"/>
     <w:tmpl w:val="8DCAED28"/>
@@ -8052,7 +8005,7 @@
       </w:pPr>
     </w:lvl>
   </w:abstractNum>
-  <w:abstractNum w:abstractNumId="16" w15:restartNumberingAfterBreak="0">
+  <w:abstractNum w:abstractNumId="17" w15:restartNumberingAfterBreak="0">
     <w:nsid w:val="49CC673F"/>
     <w:multiLevelType w:val="hybridMultilevel"/>
     <w:tmpl w:val="49B29950"/>
@@ -8165,7 +8118,7 @@
       </w:rPr>
     </w:lvl>
   </w:abstractNum>
-  <w:abstractNum w:abstractNumId="17" w15:restartNumberingAfterBreak="0">
+  <w:abstractNum w:abstractNumId="18" w15:restartNumberingAfterBreak="0">
     <w:nsid w:val="502B2FAB"/>
     <w:multiLevelType w:val="hybridMultilevel"/>
     <w:tmpl w:val="C7106E58"/>
@@ -8251,7 +8204,7 @@
       </w:pPr>
     </w:lvl>
   </w:abstractNum>
-  <w:abstractNum w:abstractNumId="18" w15:restartNumberingAfterBreak="0">
+  <w:abstractNum w:abstractNumId="19" w15:restartNumberingAfterBreak="0">
     <w:nsid w:val="506D2C0E"/>
     <w:multiLevelType w:val="hybridMultilevel"/>
     <w:tmpl w:val="AAD07DE2"/>
@@ -8364,7 +8317,7 @@
       </w:rPr>
     </w:lvl>
   </w:abstractNum>
-  <w:abstractNum w:abstractNumId="19" w15:restartNumberingAfterBreak="0">
+  <w:abstractNum w:abstractNumId="20" w15:restartNumberingAfterBreak="0">
     <w:nsid w:val="51E8091B"/>
     <w:multiLevelType w:val="hybridMultilevel"/>
     <w:tmpl w:val="1CBCC046"/>
@@ -8450,7 +8403,7 @@
       </w:pPr>
     </w:lvl>
   </w:abstractNum>
-  <w:abstractNum w:abstractNumId="20" w15:restartNumberingAfterBreak="0">
+  <w:abstractNum w:abstractNumId="21" w15:restartNumberingAfterBreak="0">
     <w:nsid w:val="52206D45"/>
     <w:multiLevelType w:val="hybridMultilevel"/>
     <w:tmpl w:val="EC68F3CA"/>
@@ -8536,7 +8489,7 @@
       </w:pPr>
     </w:lvl>
   </w:abstractNum>
-  <w:abstractNum w:abstractNumId="21" w15:restartNumberingAfterBreak="0">
+  <w:abstractNum w:abstractNumId="22" w15:restartNumberingAfterBreak="0">
     <w:nsid w:val="522B7BE6"/>
     <w:multiLevelType w:val="multilevel"/>
     <w:tmpl w:val="CE261954"/>
@@ -8685,7 +8638,7 @@
       </w:rPr>
     </w:lvl>
   </w:abstractNum>
-  <w:abstractNum w:abstractNumId="22" w15:restartNumberingAfterBreak="0">
+  <w:abstractNum w:abstractNumId="23" w15:restartNumberingAfterBreak="0">
     <w:nsid w:val="562A6088"/>
     <w:multiLevelType w:val="hybridMultilevel"/>
     <w:tmpl w:val="B34298A6"/>
@@ -8771,7 +8724,7 @@
       </w:pPr>
     </w:lvl>
   </w:abstractNum>
-  <w:abstractNum w:abstractNumId="23" w15:restartNumberingAfterBreak="0">
+  <w:abstractNum w:abstractNumId="24" w15:restartNumberingAfterBreak="0">
     <w:nsid w:val="5BB0FE12"/>
     <w:multiLevelType w:val="hybridMultilevel"/>
     <w:tmpl w:val="38F6BA26"/>
@@ -8884,7 +8837,7 @@
       </w:rPr>
     </w:lvl>
   </w:abstractNum>
-  <w:abstractNum w:abstractNumId="24" w15:restartNumberingAfterBreak="0">
+  <w:abstractNum w:abstractNumId="25" w15:restartNumberingAfterBreak="0">
     <w:nsid w:val="5D423214"/>
     <w:multiLevelType w:val="hybridMultilevel"/>
     <w:tmpl w:val="83FE14F8"/>
@@ -8970,7 +8923,7 @@
       </w:pPr>
     </w:lvl>
   </w:abstractNum>
-  <w:abstractNum w:abstractNumId="25" w15:restartNumberingAfterBreak="0">
+  <w:abstractNum w:abstractNumId="26" w15:restartNumberingAfterBreak="0">
     <w:nsid w:val="68136F6A"/>
     <w:multiLevelType w:val="hybridMultilevel"/>
     <w:tmpl w:val="25FC8FFA"/>
@@ -9083,7 +9036,7 @@
       </w:rPr>
     </w:lvl>
   </w:abstractNum>
-  <w:abstractNum w:abstractNumId="26" w15:restartNumberingAfterBreak="0">
+  <w:abstractNum w:abstractNumId="27" w15:restartNumberingAfterBreak="0">
     <w:nsid w:val="6DB92D56"/>
     <w:multiLevelType w:val="hybridMultilevel"/>
     <w:tmpl w:val="07989C24"/>
@@ -9169,7 +9122,7 @@
       </w:pPr>
     </w:lvl>
   </w:abstractNum>
-  <w:abstractNum w:abstractNumId="27" w15:restartNumberingAfterBreak="0">
+  <w:abstractNum w:abstractNumId="28" w15:restartNumberingAfterBreak="0">
     <w:nsid w:val="76E34528"/>
     <w:multiLevelType w:val="multilevel"/>
     <w:tmpl w:val="AF42134A"/>
@@ -9282,7 +9235,7 @@
       </w:pPr>
     </w:lvl>
   </w:abstractNum>
-  <w:abstractNum w:abstractNumId="28" w15:restartNumberingAfterBreak="0">
+  <w:abstractNum w:abstractNumId="29" w15:restartNumberingAfterBreak="0">
     <w:nsid w:val="7E376357"/>
     <w:multiLevelType w:val="multilevel"/>
     <w:tmpl w:val="B0FC418E"/>
@@ -9431,7 +9384,7 @@
       </w:rPr>
     </w:lvl>
   </w:abstractNum>
-  <w:abstractNum w:abstractNumId="29" w15:restartNumberingAfterBreak="0">
+  <w:abstractNum w:abstractNumId="30" w15:restartNumberingAfterBreak="0">
     <w:nsid w:val="7F1A5CD6"/>
     <w:multiLevelType w:val="hybridMultilevel"/>
     <w:tmpl w:val="694C1318"/>
@@ -9521,19 +9474,19 @@
     <w:abstractNumId w:val="5"/>
   </w:num>
   <w:num w:numId="2" w16cid:durableId="207029990">
-    <w:abstractNumId w:val="15"/>
+    <w:abstractNumId w:val="16"/>
   </w:num>
   <w:num w:numId="3" w16cid:durableId="1028213877">
-    <w:abstractNumId w:val="10"/>
+    <w:abstractNumId w:val="11"/>
   </w:num>
   <w:num w:numId="4" w16cid:durableId="1135879058">
-    <w:abstractNumId w:val="12"/>
+    <w:abstractNumId w:val="13"/>
   </w:num>
   <w:num w:numId="5" w16cid:durableId="1285700409">
     <w:abstractNumId w:val="7"/>
   </w:num>
   <w:num w:numId="6" w16cid:durableId="678119369">
-    <w:abstractNumId w:val="23"/>
+    <w:abstractNumId w:val="24"/>
   </w:num>
   <w:num w:numId="7" w16cid:durableId="844249318">
     <w:abstractNumId w:val="3"/>
@@ -9548,43 +9501,43 @@
     <w:abstractNumId w:val="1"/>
   </w:num>
   <w:num w:numId="11" w16cid:durableId="73404882">
-    <w:abstractNumId w:val="22"/>
+    <w:abstractNumId w:val="23"/>
   </w:num>
   <w:num w:numId="12" w16cid:durableId="721364802">
-    <w:abstractNumId w:val="17"/>
+    <w:abstractNumId w:val="18"/>
   </w:num>
   <w:num w:numId="13" w16cid:durableId="190997025">
     <w:abstractNumId w:val="9"/>
   </w:num>
   <w:num w:numId="14" w16cid:durableId="1424951893">
-    <w:abstractNumId w:val="24"/>
+    <w:abstractNumId w:val="25"/>
   </w:num>
   <w:num w:numId="15" w16cid:durableId="1381633156">
+    <w:abstractNumId w:val="21"/>
+  </w:num>
+  <w:num w:numId="16" w16cid:durableId="1281179723">
     <w:abstractNumId w:val="20"/>
   </w:num>
-  <w:num w:numId="16" w16cid:durableId="1281179723">
+  <w:num w:numId="17" w16cid:durableId="1987394917">
+    <w:abstractNumId w:val="30"/>
+  </w:num>
+  <w:num w:numId="18" w16cid:durableId="1242330851">
+    <w:abstractNumId w:val="12"/>
+  </w:num>
+  <w:num w:numId="19" w16cid:durableId="925847308">
     <w:abstractNumId w:val="19"/>
   </w:num>
-  <w:num w:numId="17" w16cid:durableId="1987394917">
-    <w:abstractNumId w:val="29"/>
-  </w:num>
-  <w:num w:numId="18" w16cid:durableId="1242330851">
-    <w:abstractNumId w:val="11"/>
-  </w:num>
-  <w:num w:numId="19" w16cid:durableId="925847308">
-    <w:abstractNumId w:val="18"/>
-  </w:num>
   <w:num w:numId="20" w16cid:durableId="971518163">
-    <w:abstractNumId w:val="16"/>
+    <w:abstractNumId w:val="17"/>
   </w:num>
   <w:num w:numId="21" w16cid:durableId="1741782536">
-    <w:abstractNumId w:val="14"/>
+    <w:abstractNumId w:val="15"/>
   </w:num>
   <w:num w:numId="22" w16cid:durableId="24914548">
-    <w:abstractNumId w:val="21"/>
+    <w:abstractNumId w:val="22"/>
   </w:num>
   <w:num w:numId="23" w16cid:durableId="716588799">
-    <w:abstractNumId w:val="25"/>
+    <w:abstractNumId w:val="26"/>
   </w:num>
   <w:num w:numId="24" w16cid:durableId="866867084">
     <w:abstractNumId w:val="0"/>
@@ -9596,16 +9549,19 @@
     <w:abstractNumId w:val="4"/>
   </w:num>
   <w:num w:numId="27" w16cid:durableId="1376202739">
-    <w:abstractNumId w:val="13"/>
+    <w:abstractNumId w:val="14"/>
   </w:num>
   <w:num w:numId="28" w16cid:durableId="523326672">
+    <w:abstractNumId w:val="28"/>
+  </w:num>
+  <w:num w:numId="29" w16cid:durableId="1145388311">
     <w:abstractNumId w:val="27"/>
   </w:num>
-  <w:num w:numId="29" w16cid:durableId="1145388311">
-    <w:abstractNumId w:val="26"/>
+  <w:num w:numId="30" w16cid:durableId="1018124435">
+    <w:abstractNumId w:val="29"/>
   </w:num>
-  <w:num w:numId="30" w16cid:durableId="1018124435">
-    <w:abstractNumId w:val="28"/>
+  <w:num w:numId="31" w16cid:durableId="312636765">
+    <w:abstractNumId w:val="10"/>
   </w:num>
 </w:numbering>
 </file>

</xml_diff>